<commit_message>
Add links to course_work.docx
</commit_message>
<xml_diff>
--- a/course_work.docx
+++ b/course_work.docx
@@ -9401,7 +9401,7 @@
                 <v:stroke joinstyle="miter"/>
                 <v:path gradientshapeok="t" o:connecttype="rect"/>
               </v:shapetype>
-              <v:shape id="Text Box 2" o:spid="_x0000_s1026" type="#_x0000_t202" style="position:absolute;left:0;text-align:left;margin-left:146.6pt;margin-top:48.35pt;width:162pt;height:25.5pt;z-index:-251617792;visibility:visible;mso-wrap-style:square;mso-width-percent:0;mso-height-percent:0;mso-wrap-distance-left:9pt;mso-wrap-distance-top:3.6pt;mso-wrap-distance-right:9pt;mso-wrap-distance-bottom:3.6pt;mso-position-horizontal:absolute;mso-position-horizontal-relative:text;mso-position-vertical:absolute;mso-position-vertical-relative:text;mso-width-percent:0;mso-height-percent:0;mso-width-relative:margin;mso-height-relative:margin;v-text-anchor:top" o:gfxdata="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" fillcolor="white [3212]" strokecolor="white [3212]">
+              <v:shape id="Text Box 2" o:spid="_x0000_s1026" type="#_x0000_t202" style="position:absolute;left:0;text-align:left;margin-left:146.6pt;margin-top:48.35pt;width:162pt;height:25.5pt;z-index:-251617792;visibility:visible;mso-wrap-style:square;mso-width-percent:0;mso-height-percent:0;mso-wrap-distance-left:9pt;mso-wrap-distance-top:3.6pt;mso-wrap-distance-right:9pt;mso-wrap-distance-bottom:3.6pt;mso-position-horizontal:absolute;mso-position-horizontal-relative:text;mso-position-vertical:absolute;mso-position-vertical-relative:text;mso-width-percent:0;mso-height-percent:0;mso-width-relative:margin;mso-height-relative:margin;v-text-anchor:top" o:gfxdata="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" fillcolor="white [3212]" strokecolor="white [3212]">
                 <v:textbox>
                   <w:txbxContent>
                     <w:p>
@@ -9712,23 +9712,7 @@
           <w:rFonts w:eastAsiaTheme="minorEastAsia"/>
           <w:lang w:val="uk-UA"/>
         </w:rPr>
-        <w:t>, що перетворюються в один ве</w:t>
-      </w:r>
-      <w:proofErr w:type="spellStart"/>
-      <w:r>
-        <w:rPr>
-          <w:rFonts w:eastAsiaTheme="minorEastAsia"/>
-          <w:lang w:val="uk-UA"/>
-        </w:rPr>
-        <w:t>ктор</w:t>
-      </w:r>
-      <w:proofErr w:type="spellEnd"/>
-      <w:r>
-        <w:rPr>
-          <w:rFonts w:eastAsiaTheme="minorEastAsia"/>
-          <w:lang w:val="uk-UA"/>
-        </w:rPr>
-        <w:t xml:space="preserve"> шляхом обчислення середнього значення для відповідних координат кожного вектору. Цей результуючий вектор передається вже в </w:t>
+        <w:t xml:space="preserve">, що перетворюються в один вектор шляхом обчислення середнього значення для відповідних координат кожного вектору. Цей результуючий вектор передається вже в </w:t>
       </w:r>
       <w:r>
         <w:rPr>
@@ -10087,23 +10071,7 @@
           <w:rFonts w:eastAsiaTheme="minorEastAsia"/>
           <w:lang w:val="uk-UA"/>
         </w:rPr>
-        <w:t>, кожна координата якого є певною характеристикою. Цей вектор буде використовуватись для обчислення косинусу подібності між цим вектором запиту та кожним вектор</w:t>
-      </w:r>
-      <w:proofErr w:type="spellStart"/>
-      <w:r>
-        <w:rPr>
-          <w:rFonts w:eastAsiaTheme="minorEastAsia"/>
-          <w:lang w:val="uk-UA"/>
-        </w:rPr>
-        <w:t>ом</w:t>
-      </w:r>
-      <w:proofErr w:type="spellEnd"/>
-      <w:r>
-        <w:rPr>
-          <w:rFonts w:eastAsiaTheme="minorEastAsia"/>
-          <w:lang w:val="uk-UA"/>
-        </w:rPr>
-        <w:t xml:space="preserve"> питання статті із множини відібраних статей.</w:t>
+        <w:t>, кожна координата якого є певною характеристикою. Цей вектор буде використовуватись для обчислення косинусу подібності між цим вектором запиту та кожним вектором питання статті із множини відібраних статей.</w:t>
       </w:r>
     </w:p>
     <w:p>
@@ -10783,8 +10751,16 @@
         <w:rPr>
           <w:rFonts w:eastAsiaTheme="minorEastAsia" w:cs="Times New Roman"/>
         </w:rPr>
-        <w:t>, який</w:t>
-      </w:r>
+        <w:t xml:space="preserve">, </w:t>
+      </w:r>
+      <w:proofErr w:type="spellStart"/>
+      <w:r>
+        <w:rPr>
+          <w:rFonts w:eastAsiaTheme="minorEastAsia" w:cs="Times New Roman"/>
+        </w:rPr>
+        <w:t>який</w:t>
+      </w:r>
+      <w:proofErr w:type="spellEnd"/>
       <w:r>
         <w:rPr>
           <w:rFonts w:eastAsiaTheme="minorEastAsia" w:cs="Times New Roman"/>
@@ -11132,14 +11108,50 @@
         <w:rPr>
           <w:rFonts w:eastAsiaTheme="minorEastAsia" w:cs="Times New Roman"/>
         </w:rPr>
-        <w:t xml:space="preserve">. Цей вектор містить значення, які визначають, чи варто залишити значення зі </w:t>
-      </w:r>
+        <w:t xml:space="preserve">. Цей вектор містить значення, які визначають, чи варто залишити значення зі старого вектору, </w:t>
+      </w:r>
+      <w:proofErr w:type="spellStart"/>
       <w:r>
         <w:rPr>
           <w:rFonts w:eastAsiaTheme="minorEastAsia" w:cs="Times New Roman"/>
         </w:rPr>
+        <w:t>чи</w:t>
+      </w:r>
+      <w:proofErr w:type="spellEnd"/>
+      <w:r>
+        <w:rPr>
+          <w:rFonts w:eastAsiaTheme="minorEastAsia" w:cs="Times New Roman"/>
+        </w:rPr>
+        <w:t xml:space="preserve"> </w:t>
+      </w:r>
+      <w:proofErr w:type="spellStart"/>
+      <w:r>
+        <w:rPr>
+          <w:rFonts w:eastAsiaTheme="minorEastAsia" w:cs="Times New Roman"/>
+        </w:rPr>
         <w:lastRenderedPageBreak/>
-        <w:t xml:space="preserve">старого вектору, чи взяти нове </w:t>
+        <w:t>взяти</w:t>
+      </w:r>
+      <w:proofErr w:type="spellEnd"/>
+      <w:r>
+        <w:rPr>
+          <w:rFonts w:eastAsiaTheme="minorEastAsia" w:cs="Times New Roman"/>
+        </w:rPr>
+        <w:t xml:space="preserve"> </w:t>
+      </w:r>
+      <w:proofErr w:type="spellStart"/>
+      <w:r>
+        <w:rPr>
+          <w:rFonts w:eastAsiaTheme="minorEastAsia" w:cs="Times New Roman"/>
+        </w:rPr>
+        <w:t>нове</w:t>
+      </w:r>
+      <w:proofErr w:type="spellEnd"/>
+      <w:r>
+        <w:rPr>
+          <w:rFonts w:eastAsiaTheme="minorEastAsia" w:cs="Times New Roman"/>
+        </w:rPr>
+        <w:t xml:space="preserve"> </w:t>
       </w:r>
       <w:proofErr w:type="spellStart"/>
       <w:r>
@@ -13529,7 +13541,7 @@
           </mc:Choice>
           <mc:Fallback>
             <w:pict>
-              <v:shape w14:anchorId="6C4CB41A" id="_x0000_s1027" type="#_x0000_t202" style="position:absolute;margin-left:121.1pt;margin-top:183.6pt;width:239.25pt;height:110.6pt;z-index:-251619840;visibility:visible;mso-wrap-style:square;mso-width-percent:0;mso-height-percent:200;mso-wrap-distance-left:9pt;mso-wrap-distance-top:3.6pt;mso-wrap-distance-right:9pt;mso-wrap-distance-bottom:3.6pt;mso-position-horizontal:absolute;mso-position-horizontal-relative:text;mso-position-vertical:absolute;mso-position-vertical-relative:text;mso-width-percent:0;mso-height-percent:200;mso-width-relative:margin;mso-height-relative:margin;v-text-anchor:top" o:gfxdata="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" strokecolor="white [3212]">
+              <v:shape w14:anchorId="6C4CB41A" id="_x0000_s1027" type="#_x0000_t202" style="position:absolute;margin-left:121.1pt;margin-top:183.6pt;width:239.25pt;height:110.6pt;z-index:-251619840;visibility:visible;mso-wrap-style:square;mso-width-percent:0;mso-height-percent:200;mso-wrap-distance-left:9pt;mso-wrap-distance-top:3.6pt;mso-wrap-distance-right:9pt;mso-wrap-distance-bottom:3.6pt;mso-position-horizontal:absolute;mso-position-horizontal-relative:text;mso-position-vertical:absolute;mso-position-vertical-relative:text;mso-width-percent:0;mso-height-percent:200;mso-width-relative:margin;mso-height-relative:margin;v-text-anchor:top" o:gfxdata="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" strokecolor="white [3212]">
                 <v:textbox style="mso-fit-shape-to-text:t">
                   <w:txbxContent>
                     <w:p>
@@ -14869,14 +14881,14 @@
               <w:rPr>
                 <w:rFonts w:cs="Times New Roman"/>
                 <w:szCs w:val="28"/>
-                <w:lang w:val="en-US"/>
+                <w:lang w:val="ru-RU"/>
               </w:rPr>
             </w:pPr>
             <w:r>
               <w:rPr>
                 <w:rFonts w:cs="Times New Roman"/>
                 <w:szCs w:val="28"/>
-                <w:lang w:val="en-US"/>
+                <w:lang w:val="ru-RU"/>
               </w:rPr>
               <w:t xml:space="preserve"> </w:t>
             </w:r>
@@ -14891,7 +14903,7 @@
               <w:rPr>
                 <w:rFonts w:cs="Times New Roman"/>
                 <w:szCs w:val="28"/>
-                <w:lang w:val="en-US"/>
+                <w:lang w:val="ru-RU"/>
               </w:rPr>
               <w:t>“</w:t>
             </w:r>
@@ -14908,7 +14920,7 @@
               <w:rPr>
                 <w:rFonts w:cs="Times New Roman"/>
                 <w:szCs w:val="28"/>
-                <w:lang w:val="en-US"/>
+                <w:lang w:val="ru-RU"/>
               </w:rPr>
               <w:t>”)</w:t>
             </w:r>
@@ -14967,70 +14979,84 @@
               <w:rPr>
                 <w:rFonts w:cs="Times New Roman"/>
                 <w:szCs w:val="28"/>
+                <w:lang w:val="ru-RU"/>
+              </w:rPr>
+            </w:pPr>
+            <w:r>
+              <w:rPr>
+                <w:rFonts w:cs="Times New Roman"/>
+                <w:szCs w:val="28"/>
+              </w:rPr>
+              <w:t>Пошуковий</w:t>
+            </w:r>
+            <w:r>
+              <w:rPr>
+                <w:rFonts w:cs="Times New Roman"/>
+                <w:szCs w:val="28"/>
+              </w:rPr>
+              <w:t xml:space="preserve"> запит, введений користувачем, який отримується зі словника </w:t>
+            </w:r>
+            <w:r>
+              <w:rPr>
+                <w:rFonts w:cs="Times New Roman"/>
+                <w:szCs w:val="28"/>
                 <w:lang w:val="en-US"/>
               </w:rPr>
-            </w:pPr>
-            <w:r>
-              <w:rPr>
-                <w:rFonts w:cs="Times New Roman"/>
-                <w:szCs w:val="28"/>
-              </w:rPr>
-              <w:t>Пошуковий</w:t>
-            </w:r>
-            <w:r>
-              <w:rPr>
-                <w:rFonts w:cs="Times New Roman"/>
-                <w:szCs w:val="28"/>
-              </w:rPr>
-              <w:t xml:space="preserve"> запит, введений користувачем, який отримується зі словника </w:t>
+              <w:t>user</w:t>
+            </w:r>
+            <w:r>
+              <w:rPr>
+                <w:rFonts w:cs="Times New Roman"/>
+                <w:szCs w:val="28"/>
+                <w:lang w:val="ru-RU"/>
+              </w:rPr>
+              <w:t>_</w:t>
+            </w:r>
+            <w:r>
+              <w:rPr>
+                <w:rFonts w:cs="Times New Roman"/>
+                <w:szCs w:val="28"/>
+                <w:lang w:val="en-US"/>
+              </w:rPr>
+              <w:t>data</w:t>
+            </w:r>
+            <w:r>
+              <w:rPr>
+                <w:rFonts w:cs="Times New Roman"/>
+                <w:szCs w:val="28"/>
+                <w:lang w:val="ru-RU"/>
+              </w:rPr>
+              <w:t xml:space="preserve"> </w:t>
+            </w:r>
+            <w:r>
+              <w:rPr>
+                <w:rFonts w:cs="Times New Roman"/>
+                <w:szCs w:val="28"/>
+              </w:rPr>
+              <w:t xml:space="preserve">за ключем </w:t>
+            </w:r>
+            <w:r>
+              <w:rPr>
+                <w:rFonts w:cs="Times New Roman"/>
+                <w:szCs w:val="28"/>
+                <w:lang w:val="ru-RU"/>
+              </w:rPr>
+              <w:t>“</w:t>
             </w:r>
             <w:proofErr w:type="spellStart"/>
             <w:r>
               <w:rPr>
                 <w:rFonts w:cs="Times New Roman"/>
                 <w:szCs w:val="28"/>
-                <w:lang w:val="en-US"/>
-              </w:rPr>
-              <w:t>user_data</w:t>
+              </w:rPr>
+              <w:t>search_text</w:t>
             </w:r>
             <w:proofErr w:type="spellEnd"/>
             <w:r>
               <w:rPr>
                 <w:rFonts w:cs="Times New Roman"/>
                 <w:szCs w:val="28"/>
-                <w:lang w:val="en-US"/>
-              </w:rPr>
-              <w:t xml:space="preserve"> </w:t>
-            </w:r>
-            <w:r>
-              <w:rPr>
-                <w:rFonts w:cs="Times New Roman"/>
-                <w:szCs w:val="28"/>
-              </w:rPr>
-              <w:t xml:space="preserve">за ключем </w:t>
-            </w:r>
-            <w:r>
-              <w:rPr>
-                <w:rFonts w:cs="Times New Roman"/>
-                <w:szCs w:val="28"/>
-                <w:lang w:val="en-US"/>
-              </w:rPr>
-              <w:t>“</w:t>
-            </w:r>
-            <w:proofErr w:type="spellStart"/>
-            <w:r>
-              <w:rPr>
-                <w:rFonts w:cs="Times New Roman"/>
-                <w:szCs w:val="28"/>
-              </w:rPr>
-              <w:t>search_text</w:t>
-            </w:r>
-            <w:proofErr w:type="spellEnd"/>
-            <w:r>
-              <w:rPr>
-                <w:rFonts w:cs="Times New Roman"/>
-                <w:szCs w:val="28"/>
-                <w:lang w:val="en-US"/>
+                <w:lang w:val="ru-RU"/>
               </w:rPr>
               <w:t>”</w:t>
             </w:r>
@@ -15233,7 +15259,7 @@
               <w:rPr>
                 <w:rFonts w:cs="Times New Roman"/>
                 <w:szCs w:val="28"/>
-                <w:lang w:val="en-US"/>
+                <w:lang w:val="ru-RU"/>
               </w:rPr>
             </w:pPr>
             <w:r>
@@ -15499,7 +15525,7 @@
               <w:rPr>
                 <w:rFonts w:cs="Times New Roman"/>
                 <w:szCs w:val="28"/>
-                <w:lang w:val="en-US"/>
+                <w:lang w:val="ru-RU"/>
               </w:rPr>
               <w:t xml:space="preserve"> </w:t>
             </w:r>
@@ -15593,7 +15619,7 @@
               <w:rPr>
                 <w:rFonts w:cs="Times New Roman"/>
                 <w:szCs w:val="28"/>
-                <w:lang w:val="en-US"/>
+                <w:lang w:val="ru-RU"/>
               </w:rPr>
             </w:pPr>
             <w:r>
@@ -15621,7 +15647,7 @@
               <w:rPr>
                 <w:rFonts w:cs="Times New Roman"/>
                 <w:szCs w:val="28"/>
-                <w:lang w:val="en-US"/>
+                <w:lang w:val="ru-RU"/>
               </w:rPr>
               <w:t xml:space="preserve"> </w:t>
             </w:r>
@@ -15917,7 +15943,15 @@
                 <w:szCs w:val="28"/>
                 <w:lang w:val="en-US"/>
               </w:rPr>
-              <w:t xml:space="preserve">keys, </w:t>
+              <w:t>keys</w:t>
+            </w:r>
+            <w:r>
+              <w:rPr>
+                <w:rFonts w:cs="Times New Roman"/>
+                <w:szCs w:val="28"/>
+                <w:lang w:val="ru-RU"/>
+              </w:rPr>
+              <w:t xml:space="preserve">, </w:t>
             </w:r>
             <w:r>
               <w:rPr>
@@ -15932,7 +15966,15 @@
                 <w:szCs w:val="28"/>
                 <w:lang w:val="en-US"/>
               </w:rPr>
-              <w:t>values (</w:t>
+              <w:t>values</w:t>
+            </w:r>
+            <w:r>
+              <w:rPr>
+                <w:rFonts w:cs="Times New Roman"/>
+                <w:szCs w:val="28"/>
+                <w:lang w:val="ru-RU"/>
+              </w:rPr>
+              <w:t xml:space="preserve"> (</w:t>
             </w:r>
             <w:r>
               <w:rPr>
@@ -16351,21 +16393,7 @@
                 <w:rFonts w:cs="Times New Roman"/>
                 <w:szCs w:val="28"/>
               </w:rPr>
-              <w:t xml:space="preserve"> містить тег</w:t>
-            </w:r>
-            <w:r>
-              <w:rPr>
-                <w:rFonts w:cs="Times New Roman"/>
-                <w:szCs w:val="28"/>
-              </w:rPr>
-              <w:t>и</w:t>
-            </w:r>
-            <w:r>
-              <w:rPr>
-                <w:rFonts w:cs="Times New Roman"/>
-                <w:szCs w:val="28"/>
-              </w:rPr>
-              <w:t xml:space="preserve"> відповідної статті   </w:t>
+              <w:t xml:space="preserve"> містить теги відповідної статті   </w:t>
             </w:r>
           </w:p>
         </w:tc>
@@ -16429,21 +16457,7 @@
                 <w:rFonts w:cs="Times New Roman"/>
                 <w:szCs w:val="28"/>
               </w:rPr>
-              <w:t>Тимчасовий список, який містить тег</w:t>
-            </w:r>
-            <w:r>
-              <w:rPr>
-                <w:rFonts w:cs="Times New Roman"/>
-                <w:szCs w:val="28"/>
-              </w:rPr>
-              <w:t>и</w:t>
-            </w:r>
-            <w:r>
-              <w:rPr>
-                <w:rFonts w:cs="Times New Roman"/>
-                <w:szCs w:val="28"/>
-              </w:rPr>
-              <w:t xml:space="preserve"> поточної статті  </w:t>
+              <w:t xml:space="preserve">Тимчасовий список, який містить теги поточної статті  </w:t>
             </w:r>
           </w:p>
         </w:tc>
@@ -16593,31 +16607,54 @@
               <w:rPr>
                 <w:rFonts w:cs="Times New Roman"/>
                 <w:szCs w:val="28"/>
+                <w:lang w:val="ru-RU"/>
+              </w:rPr>
+            </w:pPr>
+            <w:r>
+              <w:rPr>
+                <w:rFonts w:cs="Times New Roman"/>
+                <w:szCs w:val="28"/>
+              </w:rPr>
+              <w:t xml:space="preserve">Таблиця у форматі </w:t>
+            </w:r>
+            <w:proofErr w:type="spellStart"/>
+            <w:r>
+              <w:rPr>
+                <w:rFonts w:cs="Times New Roman"/>
+                <w:szCs w:val="28"/>
+              </w:rPr>
+              <w:t>датафрейму</w:t>
+            </w:r>
+            <w:proofErr w:type="spellEnd"/>
+            <w:r>
+              <w:rPr>
+                <w:rFonts w:cs="Times New Roman"/>
+                <w:szCs w:val="28"/>
+              </w:rPr>
+              <w:t xml:space="preserve">, що містить наступні колонки: тег та код, де в колонці тегів містяться елементи списку </w:t>
+            </w:r>
+            <w:r>
+              <w:rPr>
+                <w:rFonts w:cs="Times New Roman"/>
+                <w:szCs w:val="28"/>
                 <w:lang w:val="en-US"/>
               </w:rPr>
-            </w:pPr>
-            <w:r>
-              <w:rPr>
-                <w:rFonts w:cs="Times New Roman"/>
-                <w:szCs w:val="28"/>
-              </w:rPr>
-              <w:t xml:space="preserve">Таблиця у форматі </w:t>
-            </w:r>
-            <w:proofErr w:type="spellStart"/>
-            <w:r>
-              <w:rPr>
-                <w:rFonts w:cs="Times New Roman"/>
-                <w:szCs w:val="28"/>
-              </w:rPr>
-              <w:t>датафрейму</w:t>
-            </w:r>
-            <w:proofErr w:type="spellEnd"/>
-            <w:r>
-              <w:rPr>
-                <w:rFonts w:cs="Times New Roman"/>
-                <w:szCs w:val="28"/>
-              </w:rPr>
-              <w:t xml:space="preserve">, що містить наступні колонки: тег та код, де в колонці тегів містяться елементи списку </w:t>
+              <w:t>keys</w:t>
+            </w:r>
+            <w:r>
+              <w:rPr>
+                <w:rFonts w:cs="Times New Roman"/>
+                <w:szCs w:val="28"/>
+                <w:lang w:val="ru-RU"/>
+              </w:rPr>
+              <w:t xml:space="preserve">, </w:t>
+            </w:r>
+            <w:r>
+              <w:rPr>
+                <w:rFonts w:cs="Times New Roman"/>
+                <w:szCs w:val="28"/>
+              </w:rPr>
+              <w:t xml:space="preserve">а в колонці кодів – елементи списку </w:t>
             </w:r>
             <w:r>
               <w:rPr>
@@ -16625,22 +16662,15 @@
                 <w:szCs w:val="28"/>
                 <w:lang w:val="en-US"/>
               </w:rPr>
-              <w:t xml:space="preserve">keys, </w:t>
-            </w:r>
-            <w:r>
-              <w:rPr>
-                <w:rFonts w:cs="Times New Roman"/>
-                <w:szCs w:val="28"/>
-              </w:rPr>
-              <w:t xml:space="preserve">а в колонці кодів – елементи списку </w:t>
-            </w:r>
-            <w:r>
-              <w:rPr>
-                <w:rFonts w:cs="Times New Roman"/>
-                <w:szCs w:val="28"/>
-                <w:lang w:val="en-US"/>
-              </w:rPr>
-              <w:t>values (</w:t>
+              <w:t>values</w:t>
+            </w:r>
+            <w:r>
+              <w:rPr>
+                <w:rFonts w:cs="Times New Roman"/>
+                <w:szCs w:val="28"/>
+                <w:lang w:val="ru-RU"/>
+              </w:rPr>
+              <w:t xml:space="preserve"> (</w:t>
             </w:r>
             <w:r>
               <w:rPr>
@@ -16718,7 +16748,7 @@
               <w:rPr>
                 <w:rFonts w:cs="Times New Roman"/>
                 <w:szCs w:val="28"/>
-                <w:lang w:val="en-US"/>
+                <w:lang w:val="ru-RU"/>
               </w:rPr>
             </w:pPr>
             <w:r>
@@ -16755,7 +16785,7 @@
             <w:r>
               <w:rPr>
                 <w:rFonts w:cs="Times New Roman"/>
-                <w:lang w:val="en-US"/>
+                <w:lang w:val="ru-RU"/>
               </w:rPr>
               <w:t>)</w:t>
             </w:r>
@@ -17157,9 +17187,27 @@
         </w:tc>
       </w:tr>
     </w:tbl>
-    <w:p/>
-    <w:p/>
-    <w:p/>
+    <w:p>
+      <w:pPr>
+        <w:rPr>
+          <w:lang w:val="en-US"/>
+        </w:rPr>
+      </w:pPr>
+    </w:p>
+    <w:p>
+      <w:pPr>
+        <w:rPr>
+          <w:lang w:val="en-US"/>
+        </w:rPr>
+      </w:pPr>
+    </w:p>
+    <w:p>
+      <w:pPr>
+        <w:rPr>
+          <w:lang w:val="en-US"/>
+        </w:rPr>
+      </w:pPr>
+    </w:p>
     <w:p>
       <w:pPr>
         <w:rPr>
@@ -17417,15 +17465,41 @@
             <w:r>
               <w:t xml:space="preserve"> </w:t>
             </w:r>
-            <w:proofErr w:type="spellStart"/>
             <w:r>
               <w:rPr>
                 <w:rFonts w:cs="Times New Roman"/>
                 <w:lang w:val="en-US"/>
               </w:rPr>
-              <w:t>X_test_tags</w:t>
-            </w:r>
-            <w:proofErr w:type="spellEnd"/>
+              <w:t>X</w:t>
+            </w:r>
+            <w:r>
+              <w:rPr>
+                <w:rFonts w:cs="Times New Roman"/>
+                <w:lang w:val="ru-RU"/>
+              </w:rPr>
+              <w:t>_</w:t>
+            </w:r>
+            <w:r>
+              <w:rPr>
+                <w:rFonts w:cs="Times New Roman"/>
+                <w:lang w:val="en-US"/>
+              </w:rPr>
+              <w:t>test</w:t>
+            </w:r>
+            <w:r>
+              <w:rPr>
+                <w:rFonts w:cs="Times New Roman"/>
+                <w:lang w:val="ru-RU"/>
+              </w:rPr>
+              <w:t>_</w:t>
+            </w:r>
+            <w:r>
+              <w:rPr>
+                <w:rFonts w:cs="Times New Roman"/>
+                <w:lang w:val="en-US"/>
+              </w:rPr>
+              <w:t>tags</w:t>
+            </w:r>
           </w:p>
         </w:tc>
       </w:tr>
@@ -17576,18 +17650,28 @@
             </w:r>
             <w:r>
               <w:rPr>
+                <w:lang w:val="ru-RU"/>
+              </w:rPr>
+              <w:t xml:space="preserve"> </w:t>
+            </w:r>
+            <w:r>
+              <w:rPr>
                 <w:lang w:val="en-US"/>
               </w:rPr>
-              <w:t xml:space="preserve"> </w:t>
-            </w:r>
-            <w:proofErr w:type="spellStart"/>
+              <w:t>main</w:t>
+            </w:r>
+            <w:r>
+              <w:rPr>
+                <w:lang w:val="ru-RU"/>
+              </w:rPr>
+              <w:t>_</w:t>
+            </w:r>
             <w:r>
               <w:rPr>
                 <w:lang w:val="en-US"/>
               </w:rPr>
-              <w:t>main_data</w:t>
-            </w:r>
-            <w:proofErr w:type="spellEnd"/>
+              <w:t>data</w:t>
+            </w:r>
             <w:r>
               <w:t xml:space="preserve">  </w:t>
             </w:r>
@@ -17649,7 +17733,27 @@
               <w:rPr>
                 <w:lang w:val="en-US"/>
               </w:rPr>
-              <w:t xml:space="preserve">word2vec, </w:t>
+              <w:t>word</w:t>
+            </w:r>
+            <w:r>
+              <w:rPr>
+                <w:lang w:val="ru-RU"/>
+              </w:rPr>
+              <w:t>2</w:t>
+            </w:r>
+            <w:proofErr w:type="spellStart"/>
+            <w:r>
+              <w:rPr>
+                <w:lang w:val="en-US"/>
+              </w:rPr>
+              <w:t>vec</w:t>
+            </w:r>
+            <w:proofErr w:type="spellEnd"/>
+            <w:r>
+              <w:rPr>
+                <w:lang w:val="ru-RU"/>
+              </w:rPr>
+              <w:t xml:space="preserve">, </w:t>
             </w:r>
             <w:r>
               <w:t>яка</w:t>
@@ -17769,10 +17873,7 @@
               <w:jc w:val="center"/>
             </w:pPr>
             <w:r>
-              <w:t xml:space="preserve">Розмір вікна для </w:t>
-            </w:r>
-            <w:r>
-              <w:t xml:space="preserve">моделі </w:t>
+              <w:t xml:space="preserve">Розмір вікна для моделі </w:t>
             </w:r>
             <w:r>
               <w:rPr>
@@ -17991,17 +18092,28 @@
               <w:jc w:val="center"/>
             </w:pPr>
             <w:r>
-              <w:t xml:space="preserve">Розмір словника для </w:t>
-            </w:r>
-            <w:r>
-              <w:t xml:space="preserve">моделі </w:t>
+              <w:t xml:space="preserve">Розмір словника для моделі </w:t>
             </w:r>
             <w:r>
               <w:rPr>
                 <w:lang w:val="en-US"/>
               </w:rPr>
-              <w:t>word2vec</w:t>
-            </w:r>
+              <w:t>word</w:t>
+            </w:r>
+            <w:r>
+              <w:rPr>
+                <w:lang w:val="ru-RU"/>
+              </w:rPr>
+              <w:t>2</w:t>
+            </w:r>
+            <w:proofErr w:type="spellStart"/>
+            <w:r>
+              <w:rPr>
+                <w:lang w:val="en-US"/>
+              </w:rPr>
+              <w:t>vec</w:t>
+            </w:r>
+            <w:proofErr w:type="spellEnd"/>
             <w:r>
               <w:t>, тобто кількість слів</w:t>
             </w:r>
@@ -18200,9 +18312,6 @@
     <w:p>
       <w:pPr>
         <w:ind w:firstLine="0"/>
-        <w:rPr>
-          <w:lang w:val="en-US"/>
-        </w:rPr>
       </w:pPr>
     </w:p>
     <w:p>
@@ -19211,7 +19320,7 @@
         <w:rPr>
           <w:rFonts w:cs="Times New Roman"/>
           <w:i/>
-          <w:lang w:val="en-US"/>
+          <w:lang w:val="uk-UA"/>
         </w:rPr>
         <w:t>.</w:t>
       </w:r>
@@ -19265,7 +19374,16 @@
           <w:iCs/>
           <w:lang w:val="en-US"/>
         </w:rPr>
-        <w:t>reply_</w:t>
+        <w:t>reply</w:t>
+      </w:r>
+      <w:r>
+        <w:rPr>
+          <w:rFonts w:cs="Times New Roman"/>
+          <w:i/>
+          <w:iCs/>
+          <w:lang w:val="uk-UA"/>
+        </w:rPr>
+        <w:t>_</w:t>
       </w:r>
       <w:r>
         <w:rPr>
@@ -19506,14 +19624,7 @@
           <w:rFonts w:cs="Times New Roman"/>
           <w:lang w:val="uk-UA"/>
         </w:rPr>
-        <w:t>в</w:t>
-      </w:r>
-      <w:r>
-        <w:rPr>
-          <w:rFonts w:cs="Times New Roman"/>
-          <w:lang w:val="uk-UA"/>
-        </w:rPr>
-        <w:t xml:space="preserve">иконуємо метод </w:t>
+        <w:t xml:space="preserve">виконуємо метод </w:t>
       </w:r>
       <w:r>
         <w:rPr>
@@ -19884,7 +19995,7 @@
       <w:r>
         <w:rPr>
           <w:rFonts w:cs="Times New Roman"/>
-          <w:lang w:val="en-US"/>
+          <w:lang w:val="uk-UA"/>
         </w:rPr>
         <w:t>.</w:t>
       </w:r>
@@ -19925,6 +20036,7 @@
         </w:rPr>
         <w:t>_</w:t>
       </w:r>
+      <w:proofErr w:type="spellStart"/>
       <w:r>
         <w:rPr>
           <w:rFonts w:cs="Times New Roman"/>
@@ -19932,10 +20044,11 @@
         </w:rPr>
         <w:t>freq</w:t>
       </w:r>
-      <w:r>
-        <w:rPr>
-          <w:rFonts w:cs="Times New Roman"/>
-          <w:lang w:val="en-US"/>
+      <w:proofErr w:type="spellEnd"/>
+      <w:r>
+        <w:rPr>
+          <w:rFonts w:cs="Times New Roman"/>
+          <w:lang w:val="uk-UA"/>
         </w:rPr>
         <w:t>.</w:t>
       </w:r>
@@ -20413,7 +20526,7 @@
       <w:r>
         <w:rPr>
           <w:rFonts w:cs="Times New Roman"/>
-          <w:lang w:val="en-US"/>
+          <w:lang w:val="uk-UA"/>
         </w:rPr>
         <w:t>.</w:t>
       </w:r>
@@ -20479,7 +20592,6 @@
       <w:r>
         <w:rPr>
           <w:rFonts w:cs="Times New Roman"/>
-          <w:lang w:val="en-US"/>
         </w:rPr>
         <w:t>.</w:t>
       </w:r>
@@ -20527,7 +20639,6 @@
       <w:r>
         <w:rPr>
           <w:rFonts w:cs="Times New Roman"/>
-          <w:lang w:val="en-US"/>
         </w:rPr>
         <w:t>.</w:t>
       </w:r>
@@ -20650,7 +20761,7 @@
       <w:r>
         <w:rPr>
           <w:rFonts w:cs="Times New Roman"/>
-          <w:lang w:val="en-US"/>
+          <w:lang w:val="uk-UA"/>
         </w:rPr>
         <w:t>.</w:t>
       </w:r>
@@ -20738,7 +20849,7 @@
       <w:r>
         <w:rPr>
           <w:rFonts w:cs="Times New Roman"/>
-          <w:lang w:val="en-US"/>
+          <w:lang w:val="uk-UA"/>
         </w:rPr>
         <w:t>.</w:t>
       </w:r>
@@ -20827,7 +20938,7 @@
       <w:r>
         <w:rPr>
           <w:rFonts w:cs="Times New Roman"/>
-          <w:lang w:val="en-US"/>
+          <w:lang w:val="uk-UA"/>
         </w:rPr>
         <w:t>.</w:t>
       </w:r>
@@ -20953,43 +21064,51 @@
         <w:spacing w:after="200" w:line="276" w:lineRule="auto"/>
         <w:rPr>
           <w:rFonts w:cs="Times New Roman"/>
+        </w:rPr>
+      </w:pPr>
+      <w:r>
+        <w:rPr>
+          <w:rFonts w:cs="Times New Roman"/>
+          <w:lang w:val="uk-UA"/>
+        </w:rPr>
+        <w:t xml:space="preserve">Створюємо новий масив </w:t>
+      </w:r>
+      <w:r>
+        <w:rPr>
+          <w:rFonts w:cs="Times New Roman"/>
           <w:lang w:val="en-US"/>
         </w:rPr>
-      </w:pPr>
-      <w:r>
-        <w:rPr>
-          <w:rFonts w:cs="Times New Roman"/>
-          <w:lang w:val="uk-UA"/>
-        </w:rPr>
-        <w:t xml:space="preserve">Створюємо новий масив </w:t>
-      </w:r>
-      <w:proofErr w:type="spellStart"/>
+        <w:t>new</w:t>
+      </w:r>
+      <w:r>
+        <w:rPr>
+          <w:rFonts w:cs="Times New Roman"/>
+        </w:rPr>
+        <w:t>_</w:t>
+      </w:r>
       <w:r>
         <w:rPr>
           <w:rFonts w:cs="Times New Roman"/>
           <w:lang w:val="en-US"/>
         </w:rPr>
-        <w:t>new_</w:t>
+        <w:t>enc</w:t>
+      </w:r>
+      <w:r>
+        <w:rPr>
+          <w:rFonts w:cs="Times New Roman"/>
+        </w:rPr>
+        <w:t>_</w:t>
       </w:r>
       <w:r>
         <w:rPr>
           <w:rFonts w:cs="Times New Roman"/>
           <w:lang w:val="en-US"/>
         </w:rPr>
-        <w:t>enc_</w:t>
-      </w:r>
-      <w:r>
-        <w:rPr>
-          <w:rFonts w:cs="Times New Roman"/>
-          <w:lang w:val="en-US"/>
-        </w:rPr>
         <w:t>tags</w:t>
       </w:r>
-      <w:proofErr w:type="spellEnd"/>
-      <w:r>
-        <w:rPr>
-          <w:rFonts w:cs="Times New Roman"/>
-          <w:lang w:val="en-US"/>
+      <w:r>
+        <w:rPr>
+          <w:rFonts w:cs="Times New Roman"/>
         </w:rPr>
         <w:t>.</w:t>
       </w:r>
@@ -21062,15 +21181,34 @@
         <w:spacing w:after="200" w:line="276" w:lineRule="auto"/>
         <w:rPr>
           <w:rFonts w:cs="Times New Roman"/>
+        </w:rPr>
+      </w:pPr>
+      <w:r>
+        <w:rPr>
+          <w:rFonts w:cs="Times New Roman"/>
+          <w:lang w:val="uk-UA"/>
+        </w:rPr>
+        <w:t xml:space="preserve">Створюємо новий масив </w:t>
+      </w:r>
+      <w:r>
+        <w:rPr>
+          <w:rFonts w:cs="Times New Roman"/>
           <w:lang w:val="en-US"/>
         </w:rPr>
-      </w:pPr>
-      <w:r>
-        <w:rPr>
-          <w:rFonts w:cs="Times New Roman"/>
-          <w:lang w:val="uk-UA"/>
-        </w:rPr>
-        <w:t xml:space="preserve">Створюємо новий масив </w:t>
+        <w:t>t</w:t>
+      </w:r>
+      <w:r>
+        <w:rPr>
+          <w:rFonts w:cs="Times New Roman"/>
+          <w:lang w:val="en-US"/>
+        </w:rPr>
+        <w:t>emp</w:t>
+      </w:r>
+      <w:r>
+        <w:rPr>
+          <w:rFonts w:cs="Times New Roman"/>
+        </w:rPr>
+        <w:t>_</w:t>
       </w:r>
       <w:proofErr w:type="spellStart"/>
       <w:r>
@@ -21078,20 +21216,12 @@
           <w:rFonts w:cs="Times New Roman"/>
           <w:lang w:val="en-US"/>
         </w:rPr>
-        <w:t>t</w:t>
-      </w:r>
-      <w:r>
-        <w:rPr>
-          <w:rFonts w:cs="Times New Roman"/>
-          <w:lang w:val="en-US"/>
-        </w:rPr>
-        <w:t>emp_ind</w:t>
+        <w:t>ind</w:t>
       </w:r>
       <w:proofErr w:type="spellEnd"/>
       <w:r>
         <w:rPr>
           <w:rFonts w:cs="Times New Roman"/>
-          <w:lang w:val="en-US"/>
         </w:rPr>
         <w:t>.</w:t>
       </w:r>
@@ -21164,7 +21294,6 @@
       <w:r>
         <w:rPr>
           <w:rFonts w:cs="Times New Roman"/>
-          <w:lang w:val="en-US"/>
         </w:rPr>
         <w:t>.</w:t>
       </w:r>
@@ -21179,15 +21308,34 @@
         <w:spacing w:after="200" w:line="276" w:lineRule="auto"/>
         <w:rPr>
           <w:rFonts w:cs="Times New Roman"/>
+        </w:rPr>
+      </w:pPr>
+      <w:r>
+        <w:rPr>
+          <w:rFonts w:cs="Times New Roman"/>
+          <w:lang w:val="uk-UA"/>
+        </w:rPr>
+        <w:t xml:space="preserve">Доповнюємо масив </w:t>
+      </w:r>
+      <w:r>
+        <w:rPr>
+          <w:rFonts w:cs="Times New Roman"/>
           <w:lang w:val="en-US"/>
         </w:rPr>
-      </w:pPr>
-      <w:r>
-        <w:rPr>
-          <w:rFonts w:cs="Times New Roman"/>
-          <w:lang w:val="uk-UA"/>
-        </w:rPr>
-        <w:t xml:space="preserve">Доповнюємо масив </w:t>
+        <w:t>t</w:t>
+      </w:r>
+      <w:r>
+        <w:rPr>
+          <w:rFonts w:cs="Times New Roman"/>
+          <w:lang w:val="en-US"/>
+        </w:rPr>
+        <w:t>emp</w:t>
+      </w:r>
+      <w:r>
+        <w:rPr>
+          <w:rFonts w:cs="Times New Roman"/>
+        </w:rPr>
+        <w:t>_</w:t>
       </w:r>
       <w:proofErr w:type="spellStart"/>
       <w:r>
@@ -21195,41 +21343,32 @@
           <w:rFonts w:cs="Times New Roman"/>
           <w:lang w:val="en-US"/>
         </w:rPr>
-        <w:t>t</w:t>
+        <w:t>ind</w:t>
+      </w:r>
+      <w:proofErr w:type="spellEnd"/>
+      <w:r>
+        <w:rPr>
+          <w:rFonts w:cs="Times New Roman"/>
+        </w:rPr>
+        <w:t xml:space="preserve"> </w:t>
+      </w:r>
+      <w:r>
+        <w:rPr>
+          <w:rFonts w:cs="Times New Roman"/>
+          <w:lang w:val="uk-UA"/>
+        </w:rPr>
+        <w:t xml:space="preserve">значенням </w:t>
       </w:r>
       <w:r>
         <w:rPr>
           <w:rFonts w:cs="Times New Roman"/>
           <w:lang w:val="en-US"/>
         </w:rPr>
-        <w:t>emp_ind</w:t>
-      </w:r>
-      <w:proofErr w:type="spellEnd"/>
-      <w:r>
-        <w:rPr>
-          <w:rFonts w:cs="Times New Roman"/>
-          <w:lang w:val="en-US"/>
-        </w:rPr>
-        <w:t xml:space="preserve"> </w:t>
-      </w:r>
-      <w:r>
-        <w:rPr>
-          <w:rFonts w:cs="Times New Roman"/>
-          <w:lang w:val="uk-UA"/>
-        </w:rPr>
-        <w:t xml:space="preserve">значенням </w:t>
-      </w:r>
-      <w:r>
-        <w:rPr>
-          <w:rFonts w:cs="Times New Roman"/>
-          <w:lang w:val="en-US"/>
-        </w:rPr>
         <w:t>code</w:t>
       </w:r>
       <w:r>
         <w:rPr>
           <w:rFonts w:cs="Times New Roman"/>
-          <w:lang w:val="en-US"/>
         </w:rPr>
         <w:t>.</w:t>
       </w:r>
@@ -21274,67 +21413,69 @@
         </w:rPr>
         <w:t xml:space="preserve"> </w:t>
       </w:r>
+      <w:r>
+        <w:rPr>
+          <w:rFonts w:cs="Times New Roman"/>
+          <w:lang w:val="en-US"/>
+        </w:rPr>
+        <w:t>new</w:t>
+      </w:r>
+      <w:r>
+        <w:rPr>
+          <w:rFonts w:cs="Times New Roman"/>
+        </w:rPr>
+        <w:t>_</w:t>
+      </w:r>
+      <w:r>
+        <w:rPr>
+          <w:rFonts w:cs="Times New Roman"/>
+          <w:lang w:val="en-US"/>
+        </w:rPr>
+        <w:t>enc</w:t>
+      </w:r>
+      <w:r>
+        <w:rPr>
+          <w:rFonts w:cs="Times New Roman"/>
+        </w:rPr>
+        <w:t>_</w:t>
+      </w:r>
+      <w:r>
+        <w:rPr>
+          <w:rFonts w:cs="Times New Roman"/>
+          <w:lang w:val="en-US"/>
+        </w:rPr>
+        <w:t>tags</w:t>
+      </w:r>
+      <w:r>
+        <w:rPr>
+          <w:rFonts w:cs="Times New Roman"/>
+        </w:rPr>
+        <w:t xml:space="preserve"> </w:t>
+      </w:r>
       <w:proofErr w:type="spellStart"/>
       <w:r>
         <w:rPr>
           <w:rFonts w:cs="Times New Roman"/>
+        </w:rPr>
+        <w:t>значенням</w:t>
+      </w:r>
+      <w:proofErr w:type="spellEnd"/>
+      <w:r>
+        <w:rPr>
+          <w:rFonts w:cs="Times New Roman"/>
+        </w:rPr>
+        <w:t xml:space="preserve"> </w:t>
+      </w:r>
+      <w:r>
+        <w:rPr>
+          <w:rFonts w:cs="Times New Roman"/>
           <w:lang w:val="en-US"/>
         </w:rPr>
-        <w:t>new</w:t>
-      </w:r>
-      <w:r>
-        <w:rPr>
-          <w:rFonts w:cs="Times New Roman"/>
-          <w:lang w:val="en-US"/>
-        </w:rPr>
-        <w:t>_</w:t>
-      </w:r>
-      <w:r>
-        <w:rPr>
-          <w:rFonts w:cs="Times New Roman"/>
-          <w:lang w:val="en-US"/>
-        </w:rPr>
-        <w:t>enc_</w:t>
-      </w:r>
-      <w:r>
-        <w:rPr>
-          <w:rFonts w:cs="Times New Roman"/>
-          <w:lang w:val="en-US"/>
-        </w:rPr>
-        <w:t>tags</w:t>
-      </w:r>
-      <w:proofErr w:type="spellEnd"/>
-      <w:r>
-        <w:rPr>
-          <w:rFonts w:cs="Times New Roman"/>
-        </w:rPr>
-        <w:t xml:space="preserve"> </w:t>
-      </w:r>
-      <w:proofErr w:type="spellStart"/>
-      <w:r>
-        <w:rPr>
-          <w:rFonts w:cs="Times New Roman"/>
-        </w:rPr>
-        <w:t>значенням</w:t>
-      </w:r>
-      <w:proofErr w:type="spellEnd"/>
-      <w:r>
-        <w:rPr>
-          <w:rFonts w:cs="Times New Roman"/>
-        </w:rPr>
-        <w:t xml:space="preserve"> </w:t>
-      </w:r>
-      <w:r>
-        <w:rPr>
-          <w:rFonts w:cs="Times New Roman"/>
-          <w:lang w:val="en-US"/>
-        </w:rPr>
         <w:t>t</w:t>
       </w:r>
       <w:r>
         <w:rPr>
           <w:rFonts w:cs="Times New Roman"/>
-          <w:lang w:val="en-US"/>
         </w:rPr>
         <w:t>.</w:t>
       </w:r>
@@ -21349,43 +21490,40 @@
         <w:spacing w:after="200" w:line="276" w:lineRule="auto"/>
         <w:rPr>
           <w:rFonts w:cs="Times New Roman"/>
+        </w:rPr>
+      </w:pPr>
+      <w:r>
+        <w:rPr>
+          <w:rFonts w:cs="Times New Roman"/>
+          <w:lang w:val="uk-UA"/>
+        </w:rPr>
+        <w:t xml:space="preserve">Записуємо теги в </w:t>
+      </w:r>
+      <w:proofErr w:type="spellStart"/>
+      <w:r>
+        <w:rPr>
+          <w:rFonts w:cs="Times New Roman"/>
           <w:lang w:val="en-US"/>
         </w:rPr>
-      </w:pPr>
-      <w:r>
-        <w:rPr>
-          <w:rFonts w:cs="Times New Roman"/>
-          <w:lang w:val="uk-UA"/>
-        </w:rPr>
-        <w:t xml:space="preserve">Записуємо теги в </w:t>
-      </w:r>
-      <w:proofErr w:type="spellStart"/>
+        <w:t>df</w:t>
+      </w:r>
+      <w:proofErr w:type="spellEnd"/>
+      <w:r>
+        <w:rPr>
+          <w:rFonts w:cs="Times New Roman"/>
+        </w:rPr>
+        <w:t>.</w:t>
+      </w:r>
       <w:r>
         <w:rPr>
           <w:rFonts w:cs="Times New Roman"/>
           <w:lang w:val="en-US"/>
         </w:rPr>
-        <w:t>df</w:t>
-      </w:r>
-      <w:r>
-        <w:rPr>
-          <w:rFonts w:cs="Times New Roman"/>
-          <w:lang w:val="en-US"/>
-        </w:rPr>
-        <w:t>.</w:t>
-      </w:r>
-      <w:r>
-        <w:rPr>
-          <w:rFonts w:cs="Times New Roman"/>
-          <w:lang w:val="en-US"/>
-        </w:rPr>
         <w:t>tags</w:t>
       </w:r>
-      <w:proofErr w:type="spellEnd"/>
-      <w:r>
-        <w:rPr>
-          <w:rFonts w:cs="Times New Roman"/>
-          <w:lang w:val="en-US"/>
+      <w:r>
+        <w:rPr>
+          <w:rFonts w:cs="Times New Roman"/>
         </w:rPr>
         <w:t>.</w:t>
       </w:r>
@@ -21627,43 +21765,51 @@
         <w:spacing w:after="200" w:line="276" w:lineRule="auto"/>
         <w:rPr>
           <w:rFonts w:cs="Times New Roman"/>
+        </w:rPr>
+      </w:pPr>
+      <w:r>
+        <w:rPr>
+          <w:rFonts w:cs="Times New Roman"/>
+          <w:lang w:val="uk-UA"/>
+        </w:rPr>
+        <w:t xml:space="preserve">Створюємо новий масив </w:t>
+      </w:r>
+      <w:r>
+        <w:rPr>
+          <w:rFonts w:cs="Times New Roman"/>
           <w:lang w:val="en-US"/>
         </w:rPr>
-      </w:pPr>
-      <w:r>
-        <w:rPr>
-          <w:rFonts w:cs="Times New Roman"/>
-          <w:lang w:val="uk-UA"/>
-        </w:rPr>
-        <w:t xml:space="preserve">Створюємо новий масив </w:t>
-      </w:r>
-      <w:proofErr w:type="spellStart"/>
+        <w:t>new</w:t>
+      </w:r>
+      <w:r>
+        <w:rPr>
+          <w:rFonts w:cs="Times New Roman"/>
+        </w:rPr>
+        <w:t>_</w:t>
+      </w:r>
       <w:r>
         <w:rPr>
           <w:rFonts w:cs="Times New Roman"/>
           <w:lang w:val="en-US"/>
         </w:rPr>
-        <w:t>new</w:t>
+        <w:t>dec</w:t>
+      </w:r>
+      <w:r>
+        <w:rPr>
+          <w:rFonts w:cs="Times New Roman"/>
+        </w:rPr>
+        <w:t>_</w:t>
       </w:r>
       <w:r>
         <w:rPr>
           <w:rFonts w:cs="Times New Roman"/>
           <w:lang w:val="en-US"/>
         </w:rPr>
-        <w:t>_dec</w:t>
-      </w:r>
-      <w:r>
-        <w:rPr>
-          <w:rFonts w:cs="Times New Roman"/>
-          <w:lang w:val="en-US"/>
-        </w:rPr>
-        <w:t>_tags</w:t>
-      </w:r>
-      <w:proofErr w:type="spellEnd"/>
-      <w:r>
-        <w:rPr>
-          <w:rFonts w:cs="Times New Roman"/>
-          <w:lang w:val="en-US"/>
+        <w:t>tags</w:t>
+      </w:r>
+      <w:r>
+        <w:rPr>
+          <w:rFonts w:cs="Times New Roman"/>
         </w:rPr>
         <w:t>.</w:t>
       </w:r>
@@ -21736,36 +21882,45 @@
         <w:spacing w:after="200" w:line="276" w:lineRule="auto"/>
         <w:rPr>
           <w:rFonts w:cs="Times New Roman"/>
+        </w:rPr>
+      </w:pPr>
+      <w:r>
+        <w:rPr>
+          <w:rFonts w:cs="Times New Roman"/>
+          <w:lang w:val="uk-UA"/>
+        </w:rPr>
+        <w:t xml:space="preserve">Створюємо новий масив </w:t>
+      </w:r>
+      <w:r>
+        <w:rPr>
+          <w:rFonts w:cs="Times New Roman"/>
           <w:lang w:val="en-US"/>
         </w:rPr>
-      </w:pPr>
-      <w:r>
-        <w:rPr>
-          <w:rFonts w:cs="Times New Roman"/>
-          <w:lang w:val="uk-UA"/>
-        </w:rPr>
-        <w:t xml:space="preserve">Створюємо новий масив </w:t>
-      </w:r>
-      <w:proofErr w:type="spellStart"/>
+        <w:t>t</w:t>
+      </w:r>
       <w:r>
         <w:rPr>
           <w:rFonts w:cs="Times New Roman"/>
           <w:lang w:val="en-US"/>
         </w:rPr>
-        <w:t>t</w:t>
+        <w:t>emp</w:t>
+      </w:r>
+      <w:r>
+        <w:rPr>
+          <w:rFonts w:cs="Times New Roman"/>
+        </w:rPr>
+        <w:t>_</w:t>
       </w:r>
       <w:r>
         <w:rPr>
           <w:rFonts w:cs="Times New Roman"/>
           <w:lang w:val="en-US"/>
         </w:rPr>
-        <w:t>emp_tags</w:t>
-      </w:r>
-      <w:proofErr w:type="spellEnd"/>
-      <w:r>
-        <w:rPr>
-          <w:rFonts w:cs="Times New Roman"/>
-          <w:lang w:val="en-US"/>
+        <w:t>tags</w:t>
+      </w:r>
+      <w:r>
+        <w:rPr>
+          <w:rFonts w:cs="Times New Roman"/>
         </w:rPr>
         <w:t>.</w:t>
       </w:r>
@@ -21838,7 +21993,6 @@
       <w:r>
         <w:rPr>
           <w:rFonts w:cs="Times New Roman"/>
-          <w:lang w:val="en-US"/>
         </w:rPr>
         <w:t>.</w:t>
       </w:r>
@@ -21853,57 +22007,65 @@
         <w:spacing w:after="200" w:line="276" w:lineRule="auto"/>
         <w:rPr>
           <w:rFonts w:cs="Times New Roman"/>
+        </w:rPr>
+      </w:pPr>
+      <w:r>
+        <w:rPr>
+          <w:rFonts w:cs="Times New Roman"/>
+          <w:lang w:val="uk-UA"/>
+        </w:rPr>
+        <w:t xml:space="preserve">Доповнюємо масив </w:t>
+      </w:r>
+      <w:r>
+        <w:rPr>
+          <w:rFonts w:cs="Times New Roman"/>
           <w:lang w:val="en-US"/>
         </w:rPr>
-      </w:pPr>
-      <w:r>
-        <w:rPr>
-          <w:rFonts w:cs="Times New Roman"/>
-          <w:lang w:val="uk-UA"/>
-        </w:rPr>
-        <w:t xml:space="preserve">Доповнюємо масив </w:t>
-      </w:r>
-      <w:proofErr w:type="spellStart"/>
+        <w:t>t</w:t>
+      </w:r>
       <w:r>
         <w:rPr>
           <w:rFonts w:cs="Times New Roman"/>
           <w:lang w:val="en-US"/>
         </w:rPr>
-        <w:t>t</w:t>
+        <w:t>emp</w:t>
+      </w:r>
+      <w:r>
+        <w:rPr>
+          <w:rFonts w:cs="Times New Roman"/>
+        </w:rPr>
+        <w:t>_</w:t>
       </w:r>
       <w:r>
         <w:rPr>
           <w:rFonts w:cs="Times New Roman"/>
           <w:lang w:val="en-US"/>
         </w:rPr>
-        <w:t>emp_tags</w:t>
-      </w:r>
-      <w:proofErr w:type="spellEnd"/>
+        <w:t>tags</w:t>
+      </w:r>
+      <w:r>
+        <w:rPr>
+          <w:rFonts w:cs="Times New Roman"/>
+        </w:rPr>
+        <w:t xml:space="preserve"> </w:t>
+      </w:r>
+      <w:r>
+        <w:rPr>
+          <w:rFonts w:cs="Times New Roman"/>
+          <w:lang w:val="uk-UA"/>
+        </w:rPr>
+        <w:t xml:space="preserve">значенням </w:t>
+      </w:r>
       <w:r>
         <w:rPr>
           <w:rFonts w:cs="Times New Roman"/>
           <w:lang w:val="en-US"/>
         </w:rPr>
-        <w:t xml:space="preserve"> </w:t>
-      </w:r>
-      <w:r>
-        <w:rPr>
-          <w:rFonts w:cs="Times New Roman"/>
-          <w:lang w:val="uk-UA"/>
-        </w:rPr>
-        <w:t xml:space="preserve">значенням </w:t>
-      </w:r>
-      <w:r>
-        <w:rPr>
-          <w:rFonts w:cs="Times New Roman"/>
-          <w:lang w:val="en-US"/>
-        </w:rPr>
         <w:t>tag</w:t>
       </w:r>
       <w:r>
         <w:rPr>
           <w:rFonts w:cs="Times New Roman"/>
-          <w:lang w:val="en-US"/>
         </w:rPr>
         <w:t>.</w:t>
       </w:r>
@@ -21948,22 +22110,73 @@
         </w:rPr>
         <w:t xml:space="preserve"> </w:t>
       </w:r>
+      <w:r>
+        <w:rPr>
+          <w:rFonts w:cs="Times New Roman"/>
+          <w:lang w:val="en-US"/>
+        </w:rPr>
+        <w:t>new</w:t>
+      </w:r>
+      <w:r>
+        <w:rPr>
+          <w:rFonts w:cs="Times New Roman"/>
+        </w:rPr>
+        <w:t>_</w:t>
+      </w:r>
+      <w:r>
+        <w:rPr>
+          <w:rFonts w:cs="Times New Roman"/>
+          <w:lang w:val="en-US"/>
+        </w:rPr>
+        <w:t>dec</w:t>
+      </w:r>
+      <w:r>
+        <w:rPr>
+          <w:rFonts w:cs="Times New Roman"/>
+        </w:rPr>
+        <w:t>_</w:t>
+      </w:r>
+      <w:r>
+        <w:rPr>
+          <w:rFonts w:cs="Times New Roman"/>
+          <w:lang w:val="en-US"/>
+        </w:rPr>
+        <w:t>tags</w:t>
+      </w:r>
+      <w:r>
+        <w:rPr>
+          <w:rFonts w:cs="Times New Roman"/>
+        </w:rPr>
+        <w:t xml:space="preserve"> </w:t>
+      </w:r>
       <w:proofErr w:type="spellStart"/>
       <w:r>
         <w:rPr>
           <w:rFonts w:cs="Times New Roman"/>
+        </w:rPr>
+        <w:t>значенням</w:t>
+      </w:r>
+      <w:proofErr w:type="spellEnd"/>
+      <w:r>
+        <w:rPr>
+          <w:rFonts w:cs="Times New Roman"/>
+        </w:rPr>
+        <w:t xml:space="preserve"> </w:t>
+      </w:r>
+      <w:r>
+        <w:rPr>
+          <w:rFonts w:cs="Times New Roman"/>
           <w:lang w:val="en-US"/>
         </w:rPr>
-        <w:t>new</w:t>
+        <w:t>t</w:t>
       </w:r>
       <w:r>
         <w:rPr>
           <w:rFonts w:cs="Times New Roman"/>
           <w:lang w:val="en-US"/>
         </w:rPr>
-        <w:t>_dec</w:t>
-      </w:r>
-      <w:proofErr w:type="spellEnd"/>
+        <w:t>emp</w:t>
+      </w:r>
       <w:r>
         <w:rPr>
           <w:rFonts w:cs="Times New Roman"/>
@@ -21980,43 +22193,6 @@
       <w:r>
         <w:rPr>
           <w:rFonts w:cs="Times New Roman"/>
-        </w:rPr>
-        <w:t xml:space="preserve"> </w:t>
-      </w:r>
-      <w:proofErr w:type="spellStart"/>
-      <w:r>
-        <w:rPr>
-          <w:rFonts w:cs="Times New Roman"/>
-        </w:rPr>
-        <w:t>значенням</w:t>
-      </w:r>
-      <w:proofErr w:type="spellEnd"/>
-      <w:r>
-        <w:rPr>
-          <w:rFonts w:cs="Times New Roman"/>
-        </w:rPr>
-        <w:t xml:space="preserve"> </w:t>
-      </w:r>
-      <w:proofErr w:type="spellStart"/>
-      <w:r>
-        <w:rPr>
-          <w:rFonts w:cs="Times New Roman"/>
-          <w:lang w:val="en-US"/>
-        </w:rPr>
-        <w:t>t</w:t>
-      </w:r>
-      <w:r>
-        <w:rPr>
-          <w:rFonts w:cs="Times New Roman"/>
-          <w:lang w:val="en-US"/>
-        </w:rPr>
-        <w:t>emp_tags</w:t>
-      </w:r>
-      <w:proofErr w:type="spellEnd"/>
-      <w:r>
-        <w:rPr>
-          <w:rFonts w:cs="Times New Roman"/>
-          <w:lang w:val="en-US"/>
         </w:rPr>
         <w:t>.</w:t>
       </w:r>
@@ -22031,43 +22207,40 @@
         <w:spacing w:after="200" w:line="276" w:lineRule="auto"/>
         <w:rPr>
           <w:rFonts w:cs="Times New Roman"/>
+        </w:rPr>
+      </w:pPr>
+      <w:r>
+        <w:rPr>
+          <w:rFonts w:cs="Times New Roman"/>
+          <w:lang w:val="uk-UA"/>
+        </w:rPr>
+        <w:t xml:space="preserve">Записуємо теги в </w:t>
+      </w:r>
+      <w:proofErr w:type="spellStart"/>
+      <w:r>
+        <w:rPr>
+          <w:rFonts w:cs="Times New Roman"/>
           <w:lang w:val="en-US"/>
         </w:rPr>
-      </w:pPr>
-      <w:r>
-        <w:rPr>
-          <w:rFonts w:cs="Times New Roman"/>
-          <w:lang w:val="uk-UA"/>
-        </w:rPr>
-        <w:t xml:space="preserve">Записуємо теги в </w:t>
-      </w:r>
-      <w:proofErr w:type="spellStart"/>
+        <w:t>df</w:t>
+      </w:r>
+      <w:proofErr w:type="spellEnd"/>
+      <w:r>
+        <w:rPr>
+          <w:rFonts w:cs="Times New Roman"/>
+        </w:rPr>
+        <w:t>.</w:t>
+      </w:r>
       <w:r>
         <w:rPr>
           <w:rFonts w:cs="Times New Roman"/>
           <w:lang w:val="en-US"/>
         </w:rPr>
-        <w:t>df</w:t>
-      </w:r>
-      <w:r>
-        <w:rPr>
-          <w:rFonts w:cs="Times New Roman"/>
-          <w:lang w:val="en-US"/>
-        </w:rPr>
-        <w:t>.</w:t>
-      </w:r>
-      <w:r>
-        <w:rPr>
-          <w:rFonts w:cs="Times New Roman"/>
-          <w:lang w:val="en-US"/>
-        </w:rPr>
         <w:t>tags</w:t>
       </w:r>
-      <w:proofErr w:type="spellEnd"/>
-      <w:r>
-        <w:rPr>
-          <w:rFonts w:cs="Times New Roman"/>
-          <w:lang w:val="en-US"/>
+      <w:r>
+        <w:rPr>
+          <w:rFonts w:cs="Times New Roman"/>
         </w:rPr>
         <w:t>.</w:t>
       </w:r>
@@ -22218,7 +22391,6 @@
         <w:rPr>
           <w:rFonts w:cs="Times New Roman"/>
           <w:i/>
-          <w:lang w:val="en-US"/>
         </w:rPr>
         <w:t>.</w:t>
       </w:r>
@@ -22290,7 +22462,6 @@
         <w:rPr>
           <w:rFonts w:cs="Times New Roman"/>
           <w:i/>
-          <w:lang w:val="en-US"/>
         </w:rPr>
         <w:t>.</w:t>
       </w:r>
@@ -22364,7 +22535,6 @@
         <w:rPr>
           <w:rFonts w:cs="Times New Roman"/>
           <w:i/>
-          <w:lang w:val="en-US"/>
         </w:rPr>
         <w:t>.</w:t>
       </w:r>
@@ -22475,7 +22645,6 @@
         <w:rPr>
           <w:rFonts w:cs="Times New Roman"/>
           <w:i/>
-          <w:lang w:val="en-US"/>
         </w:rPr>
         <w:t>.</w:t>
       </w:r>
@@ -22610,7 +22779,6 @@
       <w:r>
         <w:rPr>
           <w:rFonts w:cs="Times New Roman"/>
-          <w:lang w:val="en-US"/>
         </w:rPr>
         <w:t>.</w:t>
       </w:r>
@@ -22696,7 +22864,7 @@
       <w:r>
         <w:rPr>
           <w:rFonts w:cs="Times New Roman"/>
-          <w:lang w:val="en-US"/>
+          <w:lang w:val="uk-UA"/>
         </w:rPr>
         <w:t>.</w:t>
       </w:r>
@@ -22740,7 +22908,6 @@
       <w:r>
         <w:rPr>
           <w:rFonts w:cs="Times New Roman"/>
-          <w:lang w:val="en-US"/>
         </w:rPr>
         <w:t>.</w:t>
       </w:r>
@@ -22791,7 +22958,6 @@
       <w:r>
         <w:rPr>
           <w:rFonts w:cs="Times New Roman"/>
-          <w:lang w:val="en-US"/>
         </w:rPr>
         <w:t>.</w:t>
       </w:r>
@@ -22819,7 +22985,6 @@
       <w:r>
         <w:rPr>
           <w:rFonts w:cs="Times New Roman"/>
-          <w:lang w:val="en-US"/>
         </w:rPr>
         <w:t>.</w:t>
       </w:r>
@@ -22850,12 +23015,41 @@
           <w:rFonts w:cs="Times New Roman"/>
           <w:lang w:val="en-US"/>
         </w:rPr>
-        <w:t>df_tags_keys</w:t>
+        <w:t>df</w:t>
       </w:r>
       <w:proofErr w:type="spellEnd"/>
       <w:r>
         <w:rPr>
           <w:rFonts w:cs="Times New Roman"/>
+          <w:lang w:val="uk-UA"/>
+        </w:rPr>
+        <w:t>_</w:t>
+      </w:r>
+      <w:r>
+        <w:rPr>
+          <w:rFonts w:cs="Times New Roman"/>
+          <w:lang w:val="en-US"/>
+        </w:rPr>
+        <w:t>tags</w:t>
+      </w:r>
+      <w:r>
+        <w:rPr>
+          <w:rFonts w:cs="Times New Roman"/>
+          <w:lang w:val="uk-UA"/>
+        </w:rPr>
+        <w:t>_</w:t>
+      </w:r>
+      <w:r>
+        <w:rPr>
+          <w:rFonts w:cs="Times New Roman"/>
+          <w:lang w:val="en-US"/>
+        </w:rPr>
+        <w:t>keys</w:t>
+      </w:r>
+      <w:r>
+        <w:rPr>
+          <w:rFonts w:cs="Times New Roman"/>
+          <w:lang w:val="uk-UA"/>
         </w:rPr>
         <w:t xml:space="preserve"> </w:t>
       </w:r>
@@ -22869,7 +23063,7 @@
       <w:r>
         <w:rPr>
           <w:rFonts w:cs="Times New Roman"/>
-          <w:lang w:val="en-US"/>
+          <w:lang w:val="uk-UA"/>
         </w:rPr>
         <w:t>.</w:t>
       </w:r>
@@ -22900,16 +23094,35 @@
           <w:rFonts w:cs="Times New Roman"/>
           <w:lang w:val="en-US"/>
         </w:rPr>
-        <w:t>df_tags_</w:t>
+        <w:t>df</w:t>
+      </w:r>
+      <w:proofErr w:type="spellEnd"/>
+      <w:r>
+        <w:rPr>
+          <w:rFonts w:cs="Times New Roman"/>
+        </w:rPr>
+        <w:t>_</w:t>
       </w:r>
       <w:r>
         <w:rPr>
           <w:rFonts w:cs="Times New Roman"/>
           <w:lang w:val="en-US"/>
         </w:rPr>
+        <w:t>tags</w:t>
+      </w:r>
+      <w:r>
+        <w:rPr>
+          <w:rFonts w:cs="Times New Roman"/>
+        </w:rPr>
+        <w:t>_</w:t>
+      </w:r>
+      <w:r>
+        <w:rPr>
+          <w:rFonts w:cs="Times New Roman"/>
+          <w:lang w:val="en-US"/>
+        </w:rPr>
         <w:t>keys</w:t>
       </w:r>
-      <w:proofErr w:type="spellEnd"/>
       <w:r>
         <w:rPr>
           <w:rFonts w:cs="Times New Roman"/>
@@ -22927,7 +23140,6 @@
       <w:r>
         <w:rPr>
           <w:rFonts w:cs="Times New Roman"/>
-          <w:lang w:val="en-US"/>
         </w:rPr>
         <w:t>.</w:t>
       </w:r>
@@ -22955,7 +23167,6 @@
       <w:r>
         <w:rPr>
           <w:rFonts w:cs="Times New Roman"/>
-          <w:lang w:val="en-US"/>
         </w:rPr>
         <w:t>.</w:t>
       </w:r>
@@ -23044,14 +23255,28 @@
           <w:rFonts w:cs="Times New Roman"/>
           <w:lang w:val="en-US"/>
         </w:rPr>
-        <w:t>df_tags</w:t>
+        <w:t>df</w:t>
       </w:r>
       <w:proofErr w:type="spellEnd"/>
       <w:r>
         <w:rPr>
           <w:rFonts w:cs="Times New Roman"/>
+          <w:lang w:val="uk-UA"/>
+        </w:rPr>
+        <w:t>_</w:t>
+      </w:r>
+      <w:r>
+        <w:rPr>
+          <w:rFonts w:cs="Times New Roman"/>
           <w:lang w:val="en-US"/>
         </w:rPr>
+        <w:t>tags</w:t>
+      </w:r>
+      <w:r>
+        <w:rPr>
+          <w:rFonts w:cs="Times New Roman"/>
+          <w:lang w:val="uk-UA"/>
+        </w:rPr>
         <w:t>_</w:t>
       </w:r>
       <w:proofErr w:type="spellStart"/>
@@ -23066,7 +23291,7 @@
       <w:r>
         <w:rPr>
           <w:rFonts w:cs="Times New Roman"/>
-          <w:lang w:val="en-US"/>
+          <w:lang w:val="uk-UA"/>
         </w:rPr>
         <w:t>.</w:t>
       </w:r>
@@ -23110,7 +23335,6 @@
       <w:r>
         <w:rPr>
           <w:rFonts w:cs="Times New Roman"/>
-          <w:lang w:val="en-US"/>
         </w:rPr>
         <w:t>.</w:t>
       </w:r>
@@ -23168,7 +23392,6 @@
       <w:r>
         <w:rPr>
           <w:rFonts w:cs="Times New Roman"/>
-          <w:lang w:val="en-US"/>
         </w:rPr>
         <w:t>.</w:t>
       </w:r>
@@ -23196,7 +23419,6 @@
       <w:r>
         <w:rPr>
           <w:rFonts w:cs="Times New Roman"/>
-          <w:lang w:val="en-US"/>
         </w:rPr>
         <w:t>.</w:t>
       </w:r>
@@ -23307,7 +23529,6 @@
         <w:rPr>
           <w:rFonts w:cs="Times New Roman"/>
           <w:i/>
-          <w:lang w:val="en-US"/>
         </w:rPr>
         <w:t>.</w:t>
       </w:r>
@@ -23379,7 +23600,6 @@
         <w:rPr>
           <w:rFonts w:cs="Times New Roman"/>
           <w:i/>
-          <w:lang w:val="en-US"/>
         </w:rPr>
         <w:t>.</w:t>
       </w:r>
@@ -23452,7 +23672,6 @@
         <w:rPr>
           <w:rFonts w:cs="Times New Roman"/>
           <w:i/>
-          <w:lang w:val="en-US"/>
         </w:rPr>
         <w:t>.</w:t>
       </w:r>
@@ -23765,7 +23984,6 @@
       <w:r>
         <w:rPr>
           <w:rFonts w:cs="Times New Roman"/>
-          <w:lang w:val="en-US"/>
         </w:rPr>
         <w:t>.</w:t>
       </w:r>
@@ -23790,7 +24008,6 @@
         </w:rPr>
         <w:t xml:space="preserve">Записуємо у </w:t>
       </w:r>
-      <w:proofErr w:type="spellStart"/>
       <w:r>
         <w:rPr>
           <w:rFonts w:cs="Times New Roman"/>
@@ -23798,8 +24015,17 @@
           <w:iCs/>
           <w:lang w:val="en-US"/>
         </w:rPr>
-        <w:t>encoded_</w:t>
-      </w:r>
+        <w:t>encoded</w:t>
+      </w:r>
+      <w:r>
+        <w:rPr>
+          <w:rFonts w:cs="Times New Roman"/>
+          <w:i/>
+          <w:iCs/>
+        </w:rPr>
+        <w:t>_</w:t>
+      </w:r>
+      <w:proofErr w:type="spellStart"/>
       <w:r>
         <w:rPr>
           <w:rFonts w:cs="Times New Roman"/>
@@ -23813,7 +24039,6 @@
         <w:rPr>
           <w:rFonts w:cs="Times New Roman"/>
           <w:i/>
-          <w:lang w:val="en-US"/>
         </w:rPr>
         <w:t xml:space="preserve"> </w:t>
       </w:r>
@@ -24010,83 +24235,115 @@
         </w:rPr>
         <w:t xml:space="preserve">Записуємо у </w:t>
       </w:r>
-      <w:proofErr w:type="spellStart"/>
       <w:r>
         <w:rPr>
           <w:rFonts w:cs="Times New Roman"/>
           <w:i/>
           <w:lang w:val="en-US"/>
         </w:rPr>
-        <w:t>encoded_df</w:t>
-      </w:r>
-      <w:proofErr w:type="spellEnd"/>
+        <w:t>encoded</w:t>
+      </w:r>
       <w:r>
         <w:rPr>
           <w:rFonts w:cs="Times New Roman"/>
           <w:i/>
           <w:lang w:val="uk-UA"/>
         </w:rPr>
-        <w:t>.</w:t>
-      </w:r>
+        <w:t>_</w:t>
+      </w:r>
+      <w:proofErr w:type="spellStart"/>
       <w:r>
         <w:rPr>
           <w:rFonts w:cs="Times New Roman"/>
           <w:i/>
           <w:lang w:val="en-US"/>
         </w:rPr>
-        <w:t>tags</w:t>
-      </w:r>
+        <w:t>df</w:t>
+      </w:r>
+      <w:proofErr w:type="spellEnd"/>
       <w:r>
         <w:rPr>
           <w:rFonts w:cs="Times New Roman"/>
           <w:i/>
           <w:lang w:val="uk-UA"/>
         </w:rPr>
-        <w:t xml:space="preserve"> </w:t>
-      </w:r>
-      <w:r>
-        <w:rPr>
-          <w:rFonts w:cs="Times New Roman"/>
-          <w:lang w:val="uk-UA"/>
-        </w:rPr>
-        <w:t>результат виконання методу</w:t>
-      </w:r>
-      <w:r>
-        <w:rPr>
-          <w:rFonts w:cs="Times New Roman"/>
-          <w:lang w:val="uk-UA"/>
-        </w:rPr>
-        <w:t xml:space="preserve"> </w:t>
-      </w:r>
-      <w:r>
-        <w:rPr>
-          <w:rFonts w:cs="Times New Roman"/>
-          <w:lang w:val="en-US"/>
-        </w:rPr>
-        <w:t>apply</w:t>
-      </w:r>
-      <w:r>
-        <w:rPr>
-          <w:rFonts w:cs="Times New Roman"/>
-          <w:lang w:val="uk-UA"/>
-        </w:rPr>
-        <w:t xml:space="preserve"> </w:t>
-      </w:r>
-      <w:r>
-        <w:rPr>
-          <w:rFonts w:cs="Times New Roman"/>
-          <w:lang w:val="uk-UA"/>
-        </w:rPr>
-        <w:t xml:space="preserve">об’єкта </w:t>
-      </w:r>
-      <w:proofErr w:type="spellStart"/>
+        <w:t>.</w:t>
+      </w:r>
       <w:r>
         <w:rPr>
           <w:rFonts w:cs="Times New Roman"/>
           <w:i/>
           <w:lang w:val="en-US"/>
         </w:rPr>
-        <w:t>encoded_df</w:t>
+        <w:t>tags</w:t>
+      </w:r>
+      <w:r>
+        <w:rPr>
+          <w:rFonts w:cs="Times New Roman"/>
+          <w:i/>
+          <w:lang w:val="uk-UA"/>
+        </w:rPr>
+        <w:t xml:space="preserve"> </w:t>
+      </w:r>
+      <w:r>
+        <w:rPr>
+          <w:rFonts w:cs="Times New Roman"/>
+          <w:lang w:val="uk-UA"/>
+        </w:rPr>
+        <w:t>результат виконання методу</w:t>
+      </w:r>
+      <w:r>
+        <w:rPr>
+          <w:rFonts w:cs="Times New Roman"/>
+          <w:lang w:val="uk-UA"/>
+        </w:rPr>
+        <w:t xml:space="preserve"> </w:t>
+      </w:r>
+      <w:r>
+        <w:rPr>
+          <w:rFonts w:cs="Times New Roman"/>
+          <w:lang w:val="en-US"/>
+        </w:rPr>
+        <w:t>apply</w:t>
+      </w:r>
+      <w:r>
+        <w:rPr>
+          <w:rFonts w:cs="Times New Roman"/>
+          <w:lang w:val="uk-UA"/>
+        </w:rPr>
+        <w:t xml:space="preserve"> </w:t>
+      </w:r>
+      <w:r>
+        <w:rPr>
+          <w:rFonts w:cs="Times New Roman"/>
+          <w:lang w:val="uk-UA"/>
+        </w:rPr>
+        <w:t xml:space="preserve">об’єкта </w:t>
+      </w:r>
+      <w:r>
+        <w:rPr>
+          <w:rFonts w:cs="Times New Roman"/>
+          <w:i/>
+          <w:lang w:val="en-US"/>
+        </w:rPr>
+        <w:t>encoded</w:t>
+      </w:r>
+      <w:r>
+        <w:rPr>
+          <w:rFonts w:cs="Times New Roman"/>
+          <w:i/>
+          <w:lang w:val="uk-UA"/>
+        </w:rPr>
+        <w:t>_</w:t>
+      </w:r>
+      <w:proofErr w:type="spellStart"/>
+      <w:r>
+        <w:rPr>
+          <w:rFonts w:cs="Times New Roman"/>
+          <w:i/>
+          <w:lang w:val="en-US"/>
+        </w:rPr>
+        <w:t>df</w:t>
       </w:r>
       <w:proofErr w:type="spellEnd"/>
       <w:r>
@@ -24165,7 +24422,6 @@
         </w:rPr>
         <w:t xml:space="preserve">об’єкта </w:t>
       </w:r>
-      <w:proofErr w:type="spellStart"/>
       <w:r>
         <w:rPr>
           <w:rFonts w:cs="Times New Roman"/>
@@ -24173,8 +24429,18 @@
           <w:iCs/>
           <w:lang w:val="en-US"/>
         </w:rPr>
-        <w:t>encoded_</w:t>
-      </w:r>
+        <w:t>encoded</w:t>
+      </w:r>
+      <w:r>
+        <w:rPr>
+          <w:rFonts w:cs="Times New Roman"/>
+          <w:i/>
+          <w:iCs/>
+          <w:lang w:val="uk-UA"/>
+        </w:rPr>
+        <w:t>_</w:t>
+      </w:r>
+      <w:proofErr w:type="spellStart"/>
       <w:r>
         <w:rPr>
           <w:rFonts w:cs="Times New Roman"/>
@@ -24305,7 +24571,6 @@
         </w:rPr>
         <w:t xml:space="preserve">значення з </w:t>
       </w:r>
-      <w:proofErr w:type="spellStart"/>
       <w:r>
         <w:rPr>
           <w:rFonts w:cs="Times New Roman"/>
@@ -24313,8 +24578,18 @@
           <w:iCs/>
           <w:lang w:val="en-US"/>
         </w:rPr>
-        <w:t>encoded_</w:t>
-      </w:r>
+        <w:t>encoded</w:t>
+      </w:r>
+      <w:r>
+        <w:rPr>
+          <w:rFonts w:cs="Times New Roman"/>
+          <w:i/>
+          <w:iCs/>
+          <w:lang w:val="uk-UA"/>
+        </w:rPr>
+        <w:t>_</w:t>
+      </w:r>
+      <w:proofErr w:type="spellStart"/>
       <w:r>
         <w:rPr>
           <w:rFonts w:cs="Times New Roman"/>
@@ -24432,7 +24707,7 @@
         <w:rPr>
           <w:rFonts w:cs="Times New Roman"/>
           <w:i/>
-          <w:lang w:val="en-US"/>
+          <w:lang w:val="uk-UA"/>
         </w:rPr>
         <w:t>.</w:t>
       </w:r>
@@ -24569,14 +24844,30 @@
         </w:rPr>
         <w:t xml:space="preserve">з параметрами </w:t>
       </w:r>
-      <w:proofErr w:type="spellStart"/>
       <w:r>
         <w:rPr>
           <w:rFonts w:cs="Times New Roman"/>
           <w:i/>
           <w:lang w:val="en-US"/>
         </w:rPr>
-        <w:t>encoded_df</w:t>
+        <w:t>encoded</w:t>
+      </w:r>
+      <w:r>
+        <w:rPr>
+          <w:rFonts w:cs="Times New Roman"/>
+          <w:i/>
+          <w:lang w:val="uk-UA"/>
+        </w:rPr>
+        <w:t>_</w:t>
+      </w:r>
+      <w:proofErr w:type="spellStart"/>
+      <w:r>
+        <w:rPr>
+          <w:rFonts w:cs="Times New Roman"/>
+          <w:i/>
+          <w:lang w:val="en-US"/>
+        </w:rPr>
+        <w:t>df</w:t>
       </w:r>
       <w:proofErr w:type="spellEnd"/>
       <w:r>
@@ -25132,7 +25423,7 @@
         <w:rPr>
           <w:rFonts w:cs="Times New Roman"/>
           <w:i/>
-          <w:lang w:val="en-US"/>
+          <w:lang w:val="uk-UA"/>
         </w:rPr>
         <w:t>.</w:t>
       </w:r>
@@ -25284,7 +25575,7 @@
         <w:rPr>
           <w:rFonts w:cs="Times New Roman"/>
           <w:i/>
-          <w:lang w:val="en-US"/>
+          <w:lang w:val="uk-UA"/>
         </w:rPr>
         <w:t>.</w:t>
       </w:r>
@@ -25667,15 +25958,22 @@
         </w:rPr>
         <w:t>df</w:t>
       </w:r>
+      <w:proofErr w:type="spellEnd"/>
+      <w:r>
+        <w:rPr>
+          <w:rFonts w:cs="Times New Roman"/>
+          <w:i/>
+        </w:rPr>
+        <w:t>_</w:t>
+      </w:r>
       <w:r>
         <w:rPr>
           <w:rFonts w:cs="Times New Roman"/>
           <w:i/>
           <w:lang w:val="en-US"/>
         </w:rPr>
-        <w:t>_sample</w:t>
-      </w:r>
-      <w:proofErr w:type="spellEnd"/>
+        <w:t>sample</w:t>
+      </w:r>
       <w:r>
         <w:rPr>
           <w:rFonts w:cs="Times New Roman"/>
@@ -25818,7 +26116,6 @@
         <w:rPr>
           <w:rFonts w:cs="Times New Roman"/>
           <w:i/>
-          <w:lang w:val="en-US"/>
         </w:rPr>
         <w:t>.</w:t>
       </w:r>
@@ -25975,9 +26272,17 @@
         <w:rPr>
           <w:rFonts w:cs="Times New Roman"/>
           <w:i/>
+          <w:lang w:val="uk-UA"/>
+        </w:rPr>
+        <w:t>_</w:t>
+      </w:r>
+      <w:r>
+        <w:rPr>
+          <w:rFonts w:cs="Times New Roman"/>
+          <w:i/>
           <w:lang w:val="en-US"/>
         </w:rPr>
-        <w:t>_sample</w:t>
+        <w:t>sample</w:t>
       </w:r>
       <w:r>
         <w:rPr>
@@ -26104,9 +26409,17 @@
         <w:rPr>
           <w:rFonts w:cs="Times New Roman"/>
           <w:i/>
+          <w:lang w:val="uk-UA"/>
+        </w:rPr>
+        <w:t>_</w:t>
+      </w:r>
+      <w:r>
+        <w:rPr>
+          <w:rFonts w:cs="Times New Roman"/>
+          <w:i/>
           <w:lang w:val="en-US"/>
         </w:rPr>
-        <w:t>_sample</w:t>
+        <w:t>sample</w:t>
       </w:r>
       <w:r>
         <w:rPr>
@@ -27391,7 +27704,6 @@
       <w:r>
         <w:rPr>
           <w:rFonts w:cs="Times New Roman"/>
-          <w:lang w:val="en-US"/>
         </w:rPr>
         <w:t>.</w:t>
       </w:r>
@@ -27418,7 +27730,6 @@
       <w:r>
         <w:rPr>
           <w:rFonts w:cs="Times New Roman"/>
-          <w:lang w:val="en-US"/>
         </w:rPr>
         <w:t>.</w:t>
       </w:r>
@@ -27720,22 +28031,27 @@
         <w:spacing w:after="200" w:line="276" w:lineRule="auto"/>
         <w:rPr>
           <w:rFonts w:cs="Times New Roman"/>
+        </w:rPr>
+      </w:pPr>
+      <w:r>
+        <w:rPr>
+          <w:rFonts w:cs="Times New Roman"/>
+          <w:lang w:val="uk-UA"/>
+        </w:rPr>
+        <w:t xml:space="preserve">Додаємо до моделі </w:t>
+      </w:r>
+      <w:r>
+        <w:rPr>
+          <w:rFonts w:cs="Times New Roman"/>
           <w:lang w:val="en-US"/>
         </w:rPr>
-      </w:pPr>
-      <w:r>
-        <w:rPr>
-          <w:rFonts w:cs="Times New Roman"/>
-          <w:lang w:val="uk-UA"/>
-        </w:rPr>
-        <w:t xml:space="preserve">Додаємо до моделі </w:t>
-      </w:r>
-      <w:r>
-        <w:rPr>
-          <w:rFonts w:cs="Times New Roman"/>
-          <w:lang w:val="en-US"/>
-        </w:rPr>
-        <w:t xml:space="preserve">GRU </w:t>
+        <w:t>GRU</w:t>
+      </w:r>
+      <w:r>
+        <w:rPr>
+          <w:rFonts w:cs="Times New Roman"/>
+        </w:rPr>
+        <w:t xml:space="preserve"> </w:t>
       </w:r>
       <w:r>
         <w:rPr>
@@ -27747,7 +28063,6 @@
       <w:r>
         <w:rPr>
           <w:rFonts w:cs="Times New Roman"/>
-          <w:lang w:val="en-US"/>
         </w:rPr>
         <w:t>.</w:t>
       </w:r>
@@ -27762,22 +28077,27 @@
         <w:spacing w:after="200" w:line="276" w:lineRule="auto"/>
         <w:rPr>
           <w:rFonts w:cs="Times New Roman"/>
+        </w:rPr>
+      </w:pPr>
+      <w:r>
+        <w:rPr>
+          <w:rFonts w:cs="Times New Roman"/>
+          <w:lang w:val="uk-UA"/>
+        </w:rPr>
+        <w:t xml:space="preserve">Додаємо до моделі </w:t>
+      </w:r>
+      <w:r>
+        <w:rPr>
+          <w:rFonts w:cs="Times New Roman"/>
           <w:lang w:val="en-US"/>
         </w:rPr>
-      </w:pPr>
-      <w:r>
-        <w:rPr>
-          <w:rFonts w:cs="Times New Roman"/>
-          <w:lang w:val="uk-UA"/>
-        </w:rPr>
-        <w:t xml:space="preserve">Додаємо до моделі </w:t>
-      </w:r>
-      <w:r>
-        <w:rPr>
-          <w:rFonts w:cs="Times New Roman"/>
-          <w:lang w:val="en-US"/>
-        </w:rPr>
-        <w:t xml:space="preserve">Dense </w:t>
+        <w:t>Dense</w:t>
+      </w:r>
+      <w:r>
+        <w:rPr>
+          <w:rFonts w:cs="Times New Roman"/>
+        </w:rPr>
+        <w:t xml:space="preserve"> </w:t>
       </w:r>
       <w:r>
         <w:rPr>
@@ -27789,7 +28109,6 @@
       <w:r>
         <w:rPr>
           <w:rFonts w:cs="Times New Roman"/>
-          <w:lang w:val="en-US"/>
         </w:rPr>
         <w:t>.</w:t>
       </w:r>
@@ -27878,22 +28197,27 @@
         <w:spacing w:after="200" w:line="276" w:lineRule="auto"/>
         <w:rPr>
           <w:rFonts w:cs="Times New Roman"/>
+        </w:rPr>
+      </w:pPr>
+      <w:r>
+        <w:rPr>
+          <w:rFonts w:cs="Times New Roman"/>
+          <w:lang w:val="uk-UA"/>
+        </w:rPr>
+        <w:t xml:space="preserve">Додаємо до моделі </w:t>
+      </w:r>
+      <w:r>
+        <w:rPr>
+          <w:rFonts w:cs="Times New Roman"/>
           <w:lang w:val="en-US"/>
         </w:rPr>
-      </w:pPr>
-      <w:r>
-        <w:rPr>
-          <w:rFonts w:cs="Times New Roman"/>
-          <w:lang w:val="uk-UA"/>
-        </w:rPr>
-        <w:t xml:space="preserve">Додаємо до моделі </w:t>
-      </w:r>
-      <w:r>
-        <w:rPr>
-          <w:rFonts w:cs="Times New Roman"/>
-          <w:lang w:val="en-US"/>
-        </w:rPr>
-        <w:t xml:space="preserve">Dense </w:t>
+        <w:t>Dense</w:t>
+      </w:r>
+      <w:r>
+        <w:rPr>
+          <w:rFonts w:cs="Times New Roman"/>
+        </w:rPr>
+        <w:t xml:space="preserve"> </w:t>
       </w:r>
       <w:r>
         <w:rPr>
@@ -27905,7 +28229,6 @@
       <w:r>
         <w:rPr>
           <w:rFonts w:cs="Times New Roman"/>
-          <w:lang w:val="en-US"/>
         </w:rPr>
         <w:t>.</w:t>
       </w:r>
@@ -28140,7 +28463,6 @@
       <w:r>
         <w:rPr>
           <w:rFonts w:cs="Times New Roman"/>
-          <w:lang w:val="en-US"/>
         </w:rPr>
         <w:t>.</w:t>
       </w:r>
@@ -28161,7 +28483,6 @@
       <w:r>
         <w:rPr>
           <w:rFonts w:cs="Times New Roman"/>
-          <w:lang w:val="en-US"/>
         </w:rPr>
         <w:t xml:space="preserve"> </w:t>
       </w:r>
@@ -28396,7 +28717,6 @@
         <w:spacing w:after="200" w:line="276" w:lineRule="auto"/>
         <w:rPr>
           <w:rFonts w:cs="Times New Roman"/>
-          <w:lang w:val="en-US"/>
         </w:rPr>
       </w:pPr>
       <w:r>
@@ -28409,7 +28729,6 @@
       <w:r>
         <w:rPr>
           <w:rFonts w:cs="Times New Roman"/>
-          <w:lang w:val="en-US"/>
         </w:rPr>
         <w:t>.</w:t>
       </w:r>
@@ -28616,7 +28935,6 @@
       <w:r>
         <w:rPr>
           <w:rFonts w:cs="Times New Roman"/>
-          <w:lang w:val="en-US"/>
         </w:rPr>
         <w:t>.</w:t>
       </w:r>
@@ -28858,7 +29176,6 @@
       <w:r>
         <w:rPr>
           <w:rFonts w:cs="Times New Roman"/>
-          <w:lang w:val="en-US"/>
         </w:rPr>
         <w:t>.</w:t>
       </w:r>
@@ -28891,7 +29208,6 @@
       <w:r>
         <w:rPr>
           <w:rFonts w:cs="Times New Roman"/>
-          <w:lang w:val="en-US"/>
         </w:rPr>
         <w:t>.</w:t>
       </w:r>
@@ -43484,7 +43800,44 @@
           <w:szCs w:val="28"/>
           <w:lang w:val="en-US"/>
         </w:rPr>
-        <w:t xml:space="preserve">word2vec, GRU </w:t>
+        <w:t>word</w:t>
+      </w:r>
+      <w:r>
+        <w:rPr>
+          <w:szCs w:val="28"/>
+          <w:lang w:val="uk-UA"/>
+        </w:rPr>
+        <w:t>2</w:t>
+      </w:r>
+      <w:proofErr w:type="spellStart"/>
+      <w:r>
+        <w:rPr>
+          <w:szCs w:val="28"/>
+          <w:lang w:val="en-US"/>
+        </w:rPr>
+        <w:t>vec</w:t>
+      </w:r>
+      <w:proofErr w:type="spellEnd"/>
+      <w:r>
+        <w:rPr>
+          <w:szCs w:val="28"/>
+          <w:lang w:val="uk-UA"/>
+        </w:rPr>
+        <w:t xml:space="preserve">, </w:t>
+      </w:r>
+      <w:r>
+        <w:rPr>
+          <w:szCs w:val="28"/>
+          <w:lang w:val="en-US"/>
+        </w:rPr>
+        <w:t>GRU</w:t>
+      </w:r>
+      <w:r>
+        <w:rPr>
+          <w:szCs w:val="28"/>
+          <w:lang w:val="uk-UA"/>
+        </w:rPr>
+        <w:t xml:space="preserve"> </w:t>
       </w:r>
       <w:r>
         <w:rPr>
@@ -43541,6 +43894,7 @@
         <w:rPr>
           <w:rFonts w:cs="Times New Roman"/>
           <w:szCs w:val="28"/>
+          <w:lang w:val="uk-UA"/>
         </w:rPr>
         <w:t xml:space="preserve">на </w:t>
       </w:r>
@@ -43556,9 +43910,36 @@
         <w:rPr>
           <w:rFonts w:cs="Times New Roman"/>
           <w:szCs w:val="28"/>
-        </w:rPr>
-        <w:t xml:space="preserve"> сайту stackoverflow.com</w:t>
-      </w:r>
+          <w:lang w:val="uk-UA"/>
+        </w:rPr>
+        <w:t xml:space="preserve"> сайту </w:t>
+      </w:r>
+      <w:proofErr w:type="spellStart"/>
+      <w:r>
+        <w:rPr>
+          <w:rFonts w:cs="Times New Roman"/>
+          <w:szCs w:val="28"/>
+        </w:rPr>
+        <w:t>stackoverflow</w:t>
+      </w:r>
+      <w:proofErr w:type="spellEnd"/>
+      <w:r>
+        <w:rPr>
+          <w:rFonts w:cs="Times New Roman"/>
+          <w:szCs w:val="28"/>
+          <w:lang w:val="uk-UA"/>
+        </w:rPr>
+        <w:t>.</w:t>
+      </w:r>
+      <w:proofErr w:type="spellStart"/>
+      <w:r>
+        <w:rPr>
+          <w:rFonts w:cs="Times New Roman"/>
+          <w:szCs w:val="28"/>
+        </w:rPr>
+        <w:t>com</w:t>
+      </w:r>
+      <w:proofErr w:type="spellEnd"/>
       <w:r>
         <w:rPr>
           <w:rFonts w:cs="Times New Roman"/>
@@ -43647,7 +44028,7 @@
           <w:numId w:val="42"/>
         </w:numPr>
         <w:spacing w:after="160"/>
-        <w:ind w:left="0" w:hanging="436"/>
+        <w:ind w:left="785"/>
         <w:rPr>
           <w:lang w:val="uk-UA"/>
         </w:rPr>
@@ -43683,9 +44064,6 @@
         <w:t>URL</w:t>
       </w:r>
       <w:r>
-        <w:rPr>
-          <w:lang w:val="en-US"/>
-        </w:rPr>
         <w:t>:</w:t>
       </w:r>
       <w:r>
@@ -43724,7 +44102,7 @@
           <w:numId w:val="42"/>
         </w:numPr>
         <w:spacing w:after="160"/>
-        <w:ind w:left="0" w:hanging="436"/>
+        <w:ind w:left="785"/>
         <w:rPr>
           <w:lang w:val="uk-UA"/>
         </w:rPr>
@@ -43739,8 +44117,22 @@
         <w:rPr>
           <w:lang w:val="en-US"/>
         </w:rPr>
-        <w:t>word2vec</w:t>
-      </w:r>
+        <w:t>word</w:t>
+      </w:r>
+      <w:r>
+        <w:rPr>
+          <w:lang w:val="uk-UA"/>
+        </w:rPr>
+        <w:t>2</w:t>
+      </w:r>
+      <w:proofErr w:type="spellStart"/>
+      <w:r>
+        <w:rPr>
+          <w:lang w:val="en-US"/>
+        </w:rPr>
+        <w:t>vec</w:t>
+      </w:r>
+      <w:proofErr w:type="spellEnd"/>
       <w:r>
         <w:rPr>
           <w:lang w:val="uk-UA"/>
@@ -43749,21 +44141,21 @@
       </w:r>
       <w:r>
         <w:rPr>
+          <w:lang w:val="uk-UA"/>
+        </w:rPr>
+        <w:t xml:space="preserve"> </w:t>
+      </w:r>
+      <w:r>
+        <w:rPr>
           <w:lang w:val="en-US"/>
         </w:rPr>
-        <w:t xml:space="preserve"> URL</w:t>
-      </w:r>
-      <w:r>
-        <w:rPr>
-          <w:lang w:val="uk-UA"/>
-        </w:rPr>
-        <w:t>:</w:t>
-      </w:r>
-      <w:r>
-        <w:rPr>
-          <w:lang w:val="uk-UA"/>
-        </w:rPr>
-        <w:t xml:space="preserve"> </w:t>
+        <w:t>URL</w:t>
+      </w:r>
+      <w:r>
+        <w:rPr>
+          <w:lang w:val="uk-UA"/>
+        </w:rPr>
+        <w:t xml:space="preserve">: </w:t>
       </w:r>
       <w:hyperlink r:id="rId22" w:history="1">
         <w:r>
@@ -43795,7 +44187,7 @@
           <w:numId w:val="42"/>
         </w:numPr>
         <w:spacing w:after="160"/>
-        <w:ind w:left="0" w:firstLine="0"/>
+        <w:ind w:left="785"/>
         <w:rPr>
           <w:lang w:val="uk-UA"/>
         </w:rPr>
@@ -43810,8 +44202,22 @@
         <w:rPr>
           <w:lang w:val="en-US"/>
         </w:rPr>
-        <w:t>word2vec</w:t>
-      </w:r>
+        <w:t>word</w:t>
+      </w:r>
+      <w:r>
+        <w:rPr>
+          <w:lang w:val="uk-UA"/>
+        </w:rPr>
+        <w:t>2</w:t>
+      </w:r>
+      <w:proofErr w:type="spellStart"/>
+      <w:r>
+        <w:rPr>
+          <w:lang w:val="en-US"/>
+        </w:rPr>
+        <w:t>vec</w:t>
+      </w:r>
+      <w:proofErr w:type="spellEnd"/>
       <w:r>
         <w:rPr>
           <w:lang w:val="uk-UA"/>
@@ -43828,13 +44234,7 @@
         <w:rPr>
           <w:lang w:val="uk-UA"/>
         </w:rPr>
-        <w:t xml:space="preserve"> : веб-сайт.</w:t>
-      </w:r>
-      <w:r>
-        <w:rPr>
-          <w:lang w:val="uk-UA"/>
-        </w:rPr>
-        <w:t xml:space="preserve"> </w:t>
+        <w:t xml:space="preserve"> : веб-сайт. </w:t>
       </w:r>
       <w:r>
         <w:rPr>
@@ -43843,9 +44243,6 @@
         <w:t>URL</w:t>
       </w:r>
       <w:r>
-        <w:rPr>
-          <w:lang w:val="en-US"/>
-        </w:rPr>
         <w:t>:</w:t>
       </w:r>
       <w:r>
@@ -43890,7 +44287,7 @@
           <w:numId w:val="42"/>
         </w:numPr>
         <w:spacing w:after="160"/>
-        <w:ind w:left="0" w:firstLine="0"/>
+        <w:ind w:left="785"/>
         <w:rPr>
           <w:lang w:val="uk-UA"/>
         </w:rPr>
@@ -43911,7 +44308,10 @@
         <w:rPr>
           <w:lang w:val="en-US"/>
         </w:rPr>
-        <w:t>URL:</w:t>
+        <w:t>URL</w:t>
+      </w:r>
+      <w:r>
+        <w:t>:</w:t>
       </w:r>
       <w:r>
         <w:rPr>
@@ -43955,7 +44355,7 @@
           <w:numId w:val="42"/>
         </w:numPr>
         <w:spacing w:after="160"/>
-        <w:ind w:left="0" w:firstLine="0"/>
+        <w:ind w:left="785"/>
         <w:rPr>
           <w:lang w:val="uk-UA"/>
         </w:rPr>
@@ -43982,31 +44382,31 @@
       </w:r>
       <w:r>
         <w:rPr>
+          <w:lang w:val="uk-UA"/>
+        </w:rPr>
+        <w:t>: веб-сайт.</w:t>
+      </w:r>
+      <w:r>
+        <w:rPr>
+          <w:lang w:val="uk-UA"/>
+        </w:rPr>
+        <w:t xml:space="preserve"> </w:t>
+      </w:r>
+      <w:r>
+        <w:rPr>
           <w:lang w:val="en-US"/>
         </w:rPr>
-        <w:t xml:space="preserve">: </w:t>
-      </w:r>
-      <w:r>
-        <w:rPr>
-          <w:lang w:val="uk-UA"/>
-        </w:rPr>
-        <w:t>веб-сайт.</w:t>
-      </w:r>
-      <w:r>
-        <w:rPr>
-          <w:lang w:val="en-US"/>
-        </w:rPr>
-        <w:t xml:space="preserve"> </w:t>
-      </w:r>
-      <w:r>
-        <w:rPr>
-          <w:lang w:val="en-US"/>
-        </w:rPr>
-        <w:t>URL:</w:t>
-      </w:r>
-      <w:r>
-        <w:rPr>
-          <w:lang w:val="en-US"/>
+        <w:t>URL</w:t>
+      </w:r>
+      <w:r>
+        <w:rPr>
+          <w:lang w:val="uk-UA"/>
+        </w:rPr>
+        <w:t>:</w:t>
+      </w:r>
+      <w:r>
+        <w:rPr>
+          <w:lang w:val="uk-UA"/>
         </w:rPr>
         <w:t xml:space="preserve"> </w:t>
       </w:r>
@@ -44040,40 +44440,37 @@
           <w:numId w:val="42"/>
         </w:numPr>
         <w:spacing w:after="160"/>
-        <w:ind w:left="0" w:firstLine="0"/>
+        <w:ind w:left="785"/>
+      </w:pPr>
+      <w:r>
+        <w:rPr>
+          <w:lang w:val="uk-UA"/>
+        </w:rPr>
+        <w:t>Вентильний рекурентний вузол</w:t>
+      </w:r>
+      <w:r>
+        <w:rPr>
+          <w:lang w:val="uk-UA"/>
+        </w:rPr>
+        <w:t xml:space="preserve"> </w:t>
+      </w:r>
+      <w:r>
+        <w:t xml:space="preserve">: </w:t>
+      </w:r>
+      <w:r>
+        <w:rPr>
+          <w:lang w:val="uk-UA"/>
+        </w:rPr>
+        <w:t xml:space="preserve">веб-сайт. </w:t>
+      </w:r>
+      <w:r>
         <w:rPr>
           <w:lang w:val="en-US"/>
         </w:rPr>
-      </w:pPr>
-      <w:r>
-        <w:rPr>
-          <w:lang w:val="uk-UA"/>
-        </w:rPr>
-        <w:t>Вентильний рекурентний вузол</w:t>
-      </w:r>
-      <w:r>
-        <w:rPr>
-          <w:lang w:val="uk-UA"/>
-        </w:rPr>
-        <w:t xml:space="preserve"> </w:t>
-      </w:r>
-      <w:r>
-        <w:rPr>
-          <w:lang w:val="en-US"/>
-        </w:rPr>
-        <w:t xml:space="preserve">: </w:t>
-      </w:r>
-      <w:r>
-        <w:rPr>
-          <w:lang w:val="uk-UA"/>
-        </w:rPr>
-        <w:t xml:space="preserve">веб-сайт. </w:t>
-      </w:r>
-      <w:r>
-        <w:rPr>
-          <w:lang w:val="en-US"/>
-        </w:rPr>
-        <w:t>URL:</w:t>
+        <w:t>URL</w:t>
+      </w:r>
+      <w:r>
+        <w:t>:</w:t>
       </w:r>
       <w:r>
         <w:rPr>
@@ -44123,30 +44520,30 @@
           <w:numId w:val="42"/>
         </w:numPr>
         <w:spacing w:after="160"/>
-        <w:ind w:left="0" w:firstLine="0"/>
+        <w:ind w:left="785"/>
+      </w:pPr>
+      <w:proofErr w:type="spellStart"/>
+      <w:r>
+        <w:rPr>
+          <w:lang w:val="uk-UA"/>
+        </w:rPr>
+        <w:t>Сигмоїда</w:t>
+      </w:r>
+      <w:proofErr w:type="spellEnd"/>
+      <w:r>
+        <w:rPr>
+          <w:lang w:val="uk-UA"/>
+        </w:rPr>
+        <w:t xml:space="preserve"> : веб-сайт. </w:t>
+      </w:r>
+      <w:r>
         <w:rPr>
           <w:lang w:val="en-US"/>
         </w:rPr>
-      </w:pPr>
-      <w:proofErr w:type="spellStart"/>
-      <w:r>
-        <w:rPr>
-          <w:lang w:val="uk-UA"/>
-        </w:rPr>
-        <w:t>Сигмоїда</w:t>
-      </w:r>
-      <w:proofErr w:type="spellEnd"/>
-      <w:r>
-        <w:rPr>
-          <w:lang w:val="uk-UA"/>
-        </w:rPr>
-        <w:t xml:space="preserve"> : веб-сайт. </w:t>
-      </w:r>
-      <w:r>
-        <w:rPr>
-          <w:lang w:val="en-US"/>
-        </w:rPr>
-        <w:t>URL:</w:t>
+        <w:t>URL</w:t>
+      </w:r>
+      <w:r>
+        <w:t>:</w:t>
       </w:r>
       <w:r>
         <w:rPr>
@@ -44160,7 +44557,83 @@
             <w:rStyle w:val="Hyperlink"/>
             <w:lang w:val="en-US"/>
           </w:rPr>
-          <w:t>https://uk.wikipedia.org/wiki/Сигмоїда</w:t>
+          <w:t>https</w:t>
+        </w:r>
+        <w:r>
+          <w:rPr>
+            <w:rStyle w:val="Hyperlink"/>
+          </w:rPr>
+          <w:t>://</w:t>
+        </w:r>
+        <w:proofErr w:type="spellStart"/>
+        <w:r>
+          <w:rPr>
+            <w:rStyle w:val="Hyperlink"/>
+            <w:lang w:val="en-US"/>
+          </w:rPr>
+          <w:t>uk</w:t>
+        </w:r>
+        <w:proofErr w:type="spellEnd"/>
+        <w:r>
+          <w:rPr>
+            <w:rStyle w:val="Hyperlink"/>
+          </w:rPr>
+          <w:t>.</w:t>
+        </w:r>
+        <w:proofErr w:type="spellStart"/>
+        <w:r>
+          <w:rPr>
+            <w:rStyle w:val="Hyperlink"/>
+            <w:lang w:val="en-US"/>
+          </w:rPr>
+          <w:t>wikipedia</w:t>
+        </w:r>
+        <w:proofErr w:type="spellEnd"/>
+        <w:r>
+          <w:rPr>
+            <w:rStyle w:val="Hyperlink"/>
+          </w:rPr>
+          <w:t>.</w:t>
+        </w:r>
+        <w:r>
+          <w:rPr>
+            <w:rStyle w:val="Hyperlink"/>
+            <w:lang w:val="en-US"/>
+          </w:rPr>
+          <w:t>org</w:t>
+        </w:r>
+        <w:r>
+          <w:rPr>
+            <w:rStyle w:val="Hyperlink"/>
+          </w:rPr>
+          <w:t>/</w:t>
+        </w:r>
+        <w:r>
+          <w:rPr>
+            <w:rStyle w:val="Hyperlink"/>
+            <w:lang w:val="en-US"/>
+          </w:rPr>
+          <w:t>wiki</w:t>
+        </w:r>
+        <w:r>
+          <w:rPr>
+            <w:rStyle w:val="Hyperlink"/>
+          </w:rPr>
+          <w:t>/</w:t>
+        </w:r>
+        <w:proofErr w:type="spellStart"/>
+        <w:r>
+          <w:rPr>
+            <w:rStyle w:val="Hyperlink"/>
+          </w:rPr>
+          <w:t>Сигмоїд</w:t>
+        </w:r>
+        <w:proofErr w:type="spellEnd"/>
+        <w:r>
+          <w:rPr>
+            <w:rStyle w:val="Hyperlink"/>
+          </w:rPr>
+          <w:t>а</w:t>
         </w:r>
       </w:hyperlink>
       <w:r>
@@ -44179,15 +44652,143 @@
         <w:rPr>
           <w:lang w:val="uk-UA"/>
         </w:rPr>
-        <w:t xml:space="preserve"> 02.06.2022).</w:t>
+        <w:t xml:space="preserve"> 02.06.2022)</w:t>
       </w:r>
     </w:p>
     <w:p>
       <w:pPr>
-        <w:ind w:firstLine="0"/>
+        <w:pStyle w:val="ListParagraph"/>
+        <w:numPr>
+          <w:ilvl w:val="0"/>
+          <w:numId w:val="42"/>
+        </w:numPr>
+        <w:spacing w:after="160"/>
+        <w:ind w:left="785"/>
+      </w:pPr>
+      <w:r>
+        <w:rPr>
+          <w:lang w:val="uk-UA"/>
+        </w:rPr>
+        <w:t>Гіперболічний тангенс</w:t>
+      </w:r>
+      <w:r>
+        <w:t xml:space="preserve"> : </w:t>
+      </w:r>
+      <w:r>
+        <w:rPr>
+          <w:lang w:val="uk-UA"/>
+        </w:rPr>
+        <w:t>веб-сайт.</w:t>
+      </w:r>
+      <w:r>
+        <w:t xml:space="preserve"> </w:t>
+      </w:r>
+      <w:r>
         <w:rPr>
           <w:lang w:val="en-US"/>
         </w:rPr>
+        <w:t>URL</w:t>
+      </w:r>
+      <w:r>
+        <w:t xml:space="preserve">:  </w:t>
+      </w:r>
+      <w:hyperlink r:id="rId28" w:history="1">
+        <w:r>
+          <w:rPr>
+            <w:rStyle w:val="Hyperlink"/>
+            <w:lang w:val="en-US"/>
+          </w:rPr>
+          <w:t>https</w:t>
+        </w:r>
+        <w:r>
+          <w:rPr>
+            <w:rStyle w:val="Hyperlink"/>
+          </w:rPr>
+          <w:t>://</w:t>
+        </w:r>
+        <w:proofErr w:type="spellStart"/>
+        <w:r>
+          <w:rPr>
+            <w:rStyle w:val="Hyperlink"/>
+            <w:lang w:val="en-US"/>
+          </w:rPr>
+          <w:t>studfile</w:t>
+        </w:r>
+        <w:proofErr w:type="spellEnd"/>
+        <w:r>
+          <w:rPr>
+            <w:rStyle w:val="Hyperlink"/>
+          </w:rPr>
+          <w:t>.</w:t>
+        </w:r>
+        <w:r>
+          <w:rPr>
+            <w:rStyle w:val="Hyperlink"/>
+            <w:lang w:val="en-US"/>
+          </w:rPr>
+          <w:t>net</w:t>
+        </w:r>
+        <w:r>
+          <w:rPr>
+            <w:rStyle w:val="Hyperlink"/>
+          </w:rPr>
+          <w:t>/</w:t>
+        </w:r>
+        <w:r>
+          <w:rPr>
+            <w:rStyle w:val="Hyperlink"/>
+            <w:lang w:val="en-US"/>
+          </w:rPr>
+          <w:t>preview</w:t>
+        </w:r>
+        <w:r>
+          <w:rPr>
+            <w:rStyle w:val="Hyperlink"/>
+          </w:rPr>
+          <w:t>/2303121/</w:t>
+        </w:r>
+        <w:r>
+          <w:rPr>
+            <w:rStyle w:val="Hyperlink"/>
+            <w:lang w:val="en-US"/>
+          </w:rPr>
+          <w:t>page</w:t>
+        </w:r>
+        <w:r>
+          <w:rPr>
+            <w:rStyle w:val="Hyperlink"/>
+          </w:rPr>
+          <w:t>:3/</w:t>
+        </w:r>
+      </w:hyperlink>
+      <w:r>
+        <w:t xml:space="preserve"> </w:t>
+      </w:r>
+      <w:r>
+        <w:rPr>
+          <w:lang w:val="uk-UA"/>
+        </w:rPr>
+        <w:t>(дата звернення: 0</w:t>
+      </w:r>
+      <w:r>
+        <w:t>3</w:t>
+      </w:r>
+      <w:r>
+        <w:rPr>
+          <w:lang w:val="uk-UA"/>
+        </w:rPr>
+        <w:t>.06.2022)</w:t>
+      </w:r>
+    </w:p>
+    <w:p>
+      <w:pPr>
+        <w:pStyle w:val="ListParagraph"/>
+        <w:numPr>
+          <w:ilvl w:val="0"/>
+          <w:numId w:val="42"/>
+        </w:numPr>
+        <w:spacing w:after="160"/>
+        <w:ind w:left="785"/>
         <w:sectPr>
           <w:type w:val="continuous"/>
           <w:pgSz w:w="11906" w:h="16838" w:code="9"/>
@@ -44198,13 +44799,93 @@
           <w:docGrid w:linePitch="381"/>
         </w:sectPr>
       </w:pPr>
+      <w:proofErr w:type="spellStart"/>
+      <w:r>
+        <w:rPr>
+          <w:lang w:val="uk-UA"/>
+        </w:rPr>
+        <w:t>Мультиноміальна</w:t>
+      </w:r>
+      <w:proofErr w:type="spellEnd"/>
+      <w:r>
+        <w:rPr>
+          <w:lang w:val="uk-UA"/>
+        </w:rPr>
+        <w:t xml:space="preserve"> логістична регресія</w:t>
+      </w:r>
+      <w:r>
+        <w:t xml:space="preserve"> : </w:t>
+      </w:r>
+      <w:r>
+        <w:rPr>
+          <w:lang w:val="uk-UA"/>
+        </w:rPr>
+        <w:t>веб-сайт.</w:t>
+      </w:r>
+      <w:r>
+        <w:t xml:space="preserve"> </w:t>
+      </w:r>
+      <w:r>
+        <w:rPr>
+          <w:lang w:val="en-US"/>
+        </w:rPr>
+        <w:t>URL</w:t>
+      </w:r>
+      <w:r>
+        <w:t xml:space="preserve">:  </w:t>
+      </w:r>
+      <w:r>
+        <w:fldChar w:fldCharType="begin"/>
+      </w:r>
+      <w:r>
+        <w:instrText xml:space="preserve"> HYPERLINK "https://en.wikipedia.org/wiki/Multinomial_logistic_regression" </w:instrText>
+      </w:r>
+      <w:r>
+        <w:fldChar w:fldCharType="separate"/>
+      </w:r>
+      <w:r>
+        <w:rPr>
+          <w:rStyle w:val="Hyperlink"/>
+        </w:rPr>
+        <w:t>https://en.wikipedia.org/wiki/Multinomial_logistic_regression</w:t>
+      </w:r>
+      <w:r>
+        <w:fldChar w:fldCharType="end"/>
+      </w:r>
+      <w:r>
+        <w:rPr>
+          <w:lang w:val="uk-UA"/>
+        </w:rPr>
+        <w:t xml:space="preserve"> </w:t>
+      </w:r>
+      <w:r>
+        <w:rPr>
+          <w:lang w:val="uk-UA"/>
+        </w:rPr>
+        <w:t>(дата звернення: 0</w:t>
+      </w:r>
+      <w:r>
+        <w:t>3</w:t>
+      </w:r>
+      <w:r>
+        <w:rPr>
+          <w:lang w:val="uk-UA"/>
+        </w:rPr>
+        <w:t>.06.2022)</w:t>
+      </w:r>
     </w:p>
     <w:p>
       <w:pPr>
-        <w:ind w:firstLine="0"/>
-        <w:rPr>
-          <w:lang w:val="en-US"/>
-        </w:rPr>
+        <w:spacing w:after="160"/>
+        <w:sectPr>
+          <w:type w:val="continuous"/>
+          <w:pgSz w:w="11906" w:h="16838" w:code="9"/>
+          <w:pgMar w:top="851" w:right="851" w:bottom="851" w:left="1418" w:header="709" w:footer="709" w:gutter="0"/>
+          <w:pgNumType w:start="3"/>
+          <w:cols w:space="708"/>
+          <w:titlePg/>
+          <w:docGrid w:linePitch="381"/>
+        </w:sectPr>
       </w:pPr>
     </w:p>
     <w:p>
@@ -44976,25 +45657,36 @@
           <w:szCs w:val="28"/>
         </w:rPr>
       </w:pPr>
-      <w:proofErr w:type="spellStart"/>
-      <w:r>
-        <w:rPr>
-          <w:rFonts w:cs="Times New Roman"/>
-          <w:szCs w:val="28"/>
-        </w:rPr>
-        <w:t>Київ</w:t>
-      </w:r>
-      <w:proofErr w:type="spellEnd"/>
-      <w:r>
-        <w:rPr>
-          <w:rFonts w:cs="Times New Roman"/>
-          <w:szCs w:val="28"/>
-        </w:rPr>
-        <w:t xml:space="preserve"> 2022</w:t>
-      </w:r>
     </w:p>
     <w:p>
       <w:pPr>
+        <w:spacing w:before="240" w:after="240" w:line="240" w:lineRule="auto"/>
+        <w:ind w:firstLine="0"/>
+        <w:jc w:val="center"/>
+        <w:rPr>
+          <w:rFonts w:cs="Times New Roman"/>
+          <w:szCs w:val="28"/>
+        </w:rPr>
+      </w:pPr>
+      <w:proofErr w:type="spellStart"/>
+      <w:r>
+        <w:rPr>
+          <w:rFonts w:cs="Times New Roman"/>
+          <w:szCs w:val="28"/>
+        </w:rPr>
+        <w:t>Київ</w:t>
+      </w:r>
+      <w:proofErr w:type="spellEnd"/>
+      <w:r>
+        <w:rPr>
+          <w:rFonts w:cs="Times New Roman"/>
+          <w:szCs w:val="28"/>
+        </w:rPr>
+        <w:t xml:space="preserve"> 2022</w:t>
+      </w:r>
+    </w:p>
+    <w:p>
+      <w:pPr>
         <w:spacing w:before="240" w:after="240"/>
         <w:ind w:firstLine="0"/>
         <w:rPr>
@@ -45007,6 +45699,7 @@
           <w:rFonts w:cs="Times New Roman"/>
           <w:szCs w:val="28"/>
         </w:rPr>
+        <w:lastRenderedPageBreak/>
         <w:t xml:space="preserve">1.   </w:t>
       </w:r>
       <w:r>
@@ -45175,7 +45868,6 @@
           <w:rFonts w:cs="Times New Roman"/>
           <w:szCs w:val="28"/>
         </w:rPr>
-        <w:lastRenderedPageBreak/>
         <w:t xml:space="preserve">2.   </w:t>
       </w:r>
       <w:r>
@@ -46363,6 +47055,7 @@
           <w:rFonts w:cs="Times New Roman"/>
           <w:szCs w:val="28"/>
         </w:rPr>
+        <w:lastRenderedPageBreak/>
         <w:t xml:space="preserve">ГОСТ 29.401 - 78 - Текст </w:t>
       </w:r>
       <w:proofErr w:type="spellStart"/>
@@ -46509,7 +47202,6 @@
           <w:rFonts w:cs="Times New Roman"/>
           <w:szCs w:val="28"/>
         </w:rPr>
-        <w:lastRenderedPageBreak/>
         <w:t xml:space="preserve">ГОСТ 7.1 - 84 та ДСТУ 3008 - 2015 - </w:t>
       </w:r>
       <w:proofErr w:type="spellStart"/>
@@ -49748,7 +50440,7 @@
   <w:abstractNum w:abstractNumId="22" w15:restartNumberingAfterBreak="0">
     <w:nsid w:val="43F0126C"/>
     <w:multiLevelType w:val="hybridMultilevel"/>
-    <w:tmpl w:val="331647F0"/>
+    <w:tmpl w:val="2E92EBE6"/>
     <w:lvl w:ilvl="0" w:tplc="0809000F">
       <w:start w:val="1"/>
       <w:numFmt w:val="decimal"/>
@@ -50610,6 +51302,92 @@
     </w:lvl>
   </w:abstractNum>
   <w:abstractNum w:abstractNumId="31" w15:restartNumberingAfterBreak="0">
+    <w:nsid w:val="6F0F7010"/>
+    <w:multiLevelType w:val="hybridMultilevel"/>
+    <w:tmpl w:val="50647424"/>
+    <w:lvl w:ilvl="0" w:tplc="2000000F">
+      <w:start w:val="1"/>
+      <w:numFmt w:val="decimal"/>
+      <w:lvlText w:val="%1."/>
+      <w:lvlJc w:val="left"/>
+      <w:pPr>
+        <w:ind w:left="1353" w:hanging="360"/>
+      </w:pPr>
+    </w:lvl>
+    <w:lvl w:ilvl="1" w:tplc="FFFFFFFF" w:tentative="1">
+      <w:start w:val="1"/>
+      <w:numFmt w:val="lowerLetter"/>
+      <w:lvlText w:val="%2."/>
+      <w:lvlJc w:val="left"/>
+      <w:pPr>
+        <w:ind w:left="2073" w:hanging="360"/>
+      </w:pPr>
+    </w:lvl>
+    <w:lvl w:ilvl="2" w:tplc="FFFFFFFF" w:tentative="1">
+      <w:start w:val="1"/>
+      <w:numFmt w:val="lowerRoman"/>
+      <w:lvlText w:val="%3."/>
+      <w:lvlJc w:val="right"/>
+      <w:pPr>
+        <w:ind w:left="2793" w:hanging="180"/>
+      </w:pPr>
+    </w:lvl>
+    <w:lvl w:ilvl="3" w:tplc="FFFFFFFF" w:tentative="1">
+      <w:start w:val="1"/>
+      <w:numFmt w:val="decimal"/>
+      <w:lvlText w:val="%4."/>
+      <w:lvlJc w:val="left"/>
+      <w:pPr>
+        <w:ind w:left="3513" w:hanging="360"/>
+      </w:pPr>
+    </w:lvl>
+    <w:lvl w:ilvl="4" w:tplc="FFFFFFFF" w:tentative="1">
+      <w:start w:val="1"/>
+      <w:numFmt w:val="lowerLetter"/>
+      <w:lvlText w:val="%5."/>
+      <w:lvlJc w:val="left"/>
+      <w:pPr>
+        <w:ind w:left="4233" w:hanging="360"/>
+      </w:pPr>
+    </w:lvl>
+    <w:lvl w:ilvl="5" w:tplc="FFFFFFFF" w:tentative="1">
+      <w:start w:val="1"/>
+      <w:numFmt w:val="lowerRoman"/>
+      <w:lvlText w:val="%6."/>
+      <w:lvlJc w:val="right"/>
+      <w:pPr>
+        <w:ind w:left="4953" w:hanging="180"/>
+      </w:pPr>
+    </w:lvl>
+    <w:lvl w:ilvl="6" w:tplc="FFFFFFFF" w:tentative="1">
+      <w:start w:val="1"/>
+      <w:numFmt w:val="decimal"/>
+      <w:lvlText w:val="%7."/>
+      <w:lvlJc w:val="left"/>
+      <w:pPr>
+        <w:ind w:left="5673" w:hanging="360"/>
+      </w:pPr>
+    </w:lvl>
+    <w:lvl w:ilvl="7" w:tplc="FFFFFFFF" w:tentative="1">
+      <w:start w:val="1"/>
+      <w:numFmt w:val="lowerLetter"/>
+      <w:lvlText w:val="%8."/>
+      <w:lvlJc w:val="left"/>
+      <w:pPr>
+        <w:ind w:left="6393" w:hanging="360"/>
+      </w:pPr>
+    </w:lvl>
+    <w:lvl w:ilvl="8" w:tplc="FFFFFFFF" w:tentative="1">
+      <w:start w:val="1"/>
+      <w:numFmt w:val="lowerRoman"/>
+      <w:lvlText w:val="%9."/>
+      <w:lvlJc w:val="right"/>
+      <w:pPr>
+        <w:ind w:left="7113" w:hanging="180"/>
+      </w:pPr>
+    </w:lvl>
+  </w:abstractNum>
+  <w:abstractNum w:abstractNumId="32" w15:restartNumberingAfterBreak="0">
     <w:nsid w:val="73623E41"/>
     <w:multiLevelType w:val="multilevel"/>
     <w:tmpl w:val="0419001F"/>
@@ -50695,7 +51473,7 @@
       </w:pPr>
     </w:lvl>
   </w:abstractNum>
-  <w:abstractNum w:abstractNumId="32" w15:restartNumberingAfterBreak="0">
+  <w:abstractNum w:abstractNumId="33" w15:restartNumberingAfterBreak="0">
     <w:nsid w:val="755C2653"/>
     <w:multiLevelType w:val="multilevel"/>
     <w:tmpl w:val="331647F0"/>
@@ -50782,7 +51560,7 @@
       </w:pPr>
     </w:lvl>
   </w:abstractNum>
-  <w:abstractNum w:abstractNumId="33" w15:restartNumberingAfterBreak="0">
+  <w:abstractNum w:abstractNumId="34" w15:restartNumberingAfterBreak="0">
     <w:nsid w:val="79A21C69"/>
     <w:multiLevelType w:val="hybridMultilevel"/>
     <w:tmpl w:val="41F81336"/>
@@ -50871,7 +51649,7 @@
       </w:pPr>
     </w:lvl>
   </w:abstractNum>
-  <w:abstractNum w:abstractNumId="34" w15:restartNumberingAfterBreak="0">
+  <w:abstractNum w:abstractNumId="35" w15:restartNumberingAfterBreak="0">
     <w:nsid w:val="7A1D0539"/>
     <w:multiLevelType w:val="multilevel"/>
     <w:tmpl w:val="0419001F"/>
@@ -50957,13 +51735,13 @@
       </w:pPr>
     </w:lvl>
   </w:abstractNum>
-  <w:abstractNum w:abstractNumId="35" w15:restartNumberingAfterBreak="0">
+  <w:abstractNum w:abstractNumId="36" w15:restartNumberingAfterBreak="0">
     <w:nsid w:val="7D4B022B"/>
     <w:multiLevelType w:val="multilevel"/>
     <w:tmpl w:val="6CD6B03A"/>
     <w:numStyleLink w:val="2"/>
   </w:abstractNum>
-  <w:abstractNum w:abstractNumId="36" w15:restartNumberingAfterBreak="0">
+  <w:abstractNum w:abstractNumId="37" w15:restartNumberingAfterBreak="0">
     <w:nsid w:val="7E8178FC"/>
     <w:multiLevelType w:val="multilevel"/>
     <w:tmpl w:val="3D8EF0C6"/>
@@ -51077,10 +51855,10 @@
     </w:lvl>
   </w:abstractNum>
   <w:num w:numId="1" w16cid:durableId="1046681324">
-    <w:abstractNumId w:val="35"/>
+    <w:abstractNumId w:val="36"/>
   </w:num>
   <w:num w:numId="2" w16cid:durableId="1017464138">
-    <w:abstractNumId w:val="33"/>
+    <w:abstractNumId w:val="34"/>
   </w:num>
   <w:num w:numId="3" w16cid:durableId="799111770">
     <w:abstractNumId w:val="24"/>
@@ -51440,7 +52218,7 @@
     </w:lvlOverride>
   </w:num>
   <w:num w:numId="26" w16cid:durableId="132866529">
-    <w:abstractNumId w:val="34"/>
+    <w:abstractNumId w:val="35"/>
     <w:lvlOverride w:ilvl="0">
       <w:startOverride w:val="1"/>
     </w:lvlOverride>
@@ -51470,7 +52248,7 @@
     </w:lvlOverride>
   </w:num>
   <w:num w:numId="27" w16cid:durableId="1955936819">
-    <w:abstractNumId w:val="31"/>
+    <w:abstractNumId w:val="32"/>
     <w:lvlOverride w:ilvl="0">
       <w:startOverride w:val="1"/>
     </w:lvlOverride>
@@ -51623,7 +52401,7 @@
     <w:abstractNumId w:val="1"/>
   </w:num>
   <w:num w:numId="33" w16cid:durableId="1025598035">
-    <w:abstractNumId w:val="36"/>
+    <w:abstractNumId w:val="37"/>
   </w:num>
   <w:num w:numId="34" w16cid:durableId="1452819570">
     <w:abstractNumId w:val="23"/>
@@ -51734,7 +52512,10 @@
     <w:abstractNumId w:val="22"/>
   </w:num>
   <w:num w:numId="43" w16cid:durableId="1705717122">
-    <w:abstractNumId w:val="32"/>
+    <w:abstractNumId w:val="33"/>
+  </w:num>
+  <w:num w:numId="44" w16cid:durableId="1860436815">
+    <w:abstractNumId w:val="31"/>
   </w:num>
 </w:numbering>
 </file>
@@ -52275,6 +53056,7 @@
   <w:style w:type="character" w:default="1" w:styleId="DefaultParagraphFont">
     <w:name w:val="Default Paragraph Font"/>
     <w:uiPriority w:val="1"/>
+    <w:semiHidden/>
     <w:unhideWhenUsed/>
   </w:style>
   <w:style w:type="table" w:default="1" w:styleId="TableNormal">

</xml_diff>